<commit_message>
Agregar comentarios sobre el ejercicio 2
</commit_message>
<xml_diff>
--- a/Guia 6 - Algoritmos evolutivos/Anotaciones guia 6 - 2023.docx
+++ b/Guia 6 - Algoritmos evolutivos/Anotaciones guia 6 - 2023.docx
@@ -112,15 +112,7 @@
         <w:t>encillo que consiste en buscar el</w:t>
       </w:r>
       <w:r>
-        <w:t xml:space="preserve"> mínimo global de las funciones que tenemos. En nuestro algoritmo, la función de aptitud o </w:t>
-      </w:r>
-      <w:proofErr w:type="spellStart"/>
-      <w:r>
-        <w:t>fitness</w:t>
-      </w:r>
-      <w:proofErr w:type="spellEnd"/>
-      <w:r>
-        <w:t xml:space="preserve"> va a estar dada en cada caso por la ecuación de cada función, y las soluciones, es decir, los individuos que </w:t>
+        <w:t xml:space="preserve"> mínimo global de las funciones que tenemos. En nuestro algoritmo, la función de aptitud o fitness va a estar dada en cada caso por la ecuación de cada función, y las soluciones, es decir, los individuos que </w:t>
       </w:r>
       <w:r>
         <w:t>componen</w:t>
@@ -205,137 +197,89 @@
         <w:t>población inicial</w:t>
       </w:r>
       <w:r>
-        <w:t xml:space="preserve"> (“</w:t>
-      </w:r>
-      <w:proofErr w:type="spellStart"/>
-      <w:r>
-        <w:t>initial</w:t>
-      </w:r>
-      <w:proofErr w:type="spellEnd"/>
+        <w:t xml:space="preserve"> (“initial population”, rectángulo azul a la izquierda de la imagen), iniciada al azar, luego esa población se </w:t>
+      </w:r>
+      <w:r>
+        <w:rPr>
+          <w:u w:val="single"/>
+        </w:rPr>
+        <w:t>evalúa</w:t>
+      </w:r>
+      <w:r>
+        <w:t xml:space="preserve"> (Evaluation) mediante la función de aptitud o fitness que depende del problema, y luego vamos </w:t>
+      </w:r>
+      <w:r>
+        <w:rPr>
+          <w:u w:val="single"/>
+        </w:rPr>
+        <w:t>iterando</w:t>
+      </w:r>
+      <w:r>
+        <w:t xml:space="preserve"> mientras el mejor individuo de la población no alcance la aptitud deseada, o podría ser una cantidad de iteraciones máxima, e iteramos aplicando los operadores: primero se aplica el </w:t>
+      </w:r>
+      <w:r>
+        <w:rPr>
+          <w:u w:val="single"/>
+        </w:rPr>
+        <w:t>operador de selección</w:t>
+      </w:r>
+      <w:r>
+        <w:t xml:space="preserve"> (Selection), que selecciona padres entre la población que van a tener hijos a partir de los operadores de </w:t>
+      </w:r>
+      <w:r>
+        <w:rPr>
+          <w:u w:val="single"/>
+        </w:rPr>
+        <w:t>cruza</w:t>
+      </w:r>
+      <w:r>
+        <w:t xml:space="preserve"> (Crossover)</w:t>
+      </w:r>
+      <w:r>
+        <w:t xml:space="preserve"> y </w:t>
+      </w:r>
+      <w:r>
+        <w:rPr>
+          <w:u w:val="single"/>
+        </w:rPr>
+        <w:t>mutación</w:t>
+      </w:r>
+      <w:r>
+        <w:t xml:space="preserve"> (Mutation). </w:t>
+      </w:r>
+    </w:p>
+    <w:p>
+      <w:pPr>
+        <w:spacing w:after="0"/>
+        <w:ind w:left="-567" w:right="-568"/>
+      </w:pPr>
+    </w:p>
+    <w:p>
+      <w:pPr>
+        <w:spacing w:after="0"/>
+        <w:ind w:left="-567" w:right="-568"/>
+      </w:pPr>
+      <w:r>
+        <w:t xml:space="preserve">Recordemos que </w:t>
+      </w:r>
+      <w:r>
+        <w:t xml:space="preserve">este </w:t>
+      </w:r>
+      <w:r>
+        <w:rPr>
+          <w:u w:val="single"/>
+        </w:rPr>
+        <w:t>operador de selección</w:t>
+      </w:r>
+      <w:r>
+        <w:t xml:space="preserve"> permite elegir cualquier individuo de la población pero </w:t>
+      </w:r>
+      <w:r>
+        <w:t>dándoles</w:t>
+      </w:r>
       <w:r>
         <w:t xml:space="preserve"> </w:t>
       </w:r>
-      <w:proofErr w:type="spellStart"/>
-      <w:r>
-        <w:t>population</w:t>
-      </w:r>
-      <w:proofErr w:type="spellEnd"/>
-      <w:r>
-        <w:t xml:space="preserve">”, rectángulo azul a la izquierda de la imagen), iniciada al azar, luego esa población se </w:t>
-      </w:r>
-      <w:r>
-        <w:rPr>
-          <w:u w:val="single"/>
-        </w:rPr>
-        <w:t>evalúa</w:t>
-      </w:r>
-      <w:r>
-        <w:t xml:space="preserve"> (</w:t>
-      </w:r>
-      <w:proofErr w:type="spellStart"/>
-      <w:r>
-        <w:t>Evaluation</w:t>
-      </w:r>
-      <w:proofErr w:type="spellEnd"/>
-      <w:r>
-        <w:t xml:space="preserve">) mediante la función de aptitud o </w:t>
-      </w:r>
-      <w:proofErr w:type="spellStart"/>
-      <w:r>
-        <w:t>fitness</w:t>
-      </w:r>
-      <w:proofErr w:type="spellEnd"/>
-      <w:r>
-        <w:t xml:space="preserve"> que depende del problema, y luego vamos </w:t>
-      </w:r>
-      <w:r>
-        <w:rPr>
-          <w:u w:val="single"/>
-        </w:rPr>
-        <w:t>iterando</w:t>
-      </w:r>
-      <w:r>
-        <w:t xml:space="preserve"> mientras el mejor individuo de la población no alcance la aptitud deseada, o podría ser una cantidad de iteraciones máxima, e iteramos aplicando los operadores: primero se aplica el </w:t>
-      </w:r>
-      <w:r>
-        <w:rPr>
-          <w:u w:val="single"/>
-        </w:rPr>
-        <w:t>operador de selección</w:t>
-      </w:r>
-      <w:r>
-        <w:t xml:space="preserve"> (</w:t>
-      </w:r>
-      <w:proofErr w:type="spellStart"/>
-      <w:r>
-        <w:t>Selection</w:t>
-      </w:r>
-      <w:proofErr w:type="spellEnd"/>
-      <w:r>
-        <w:t xml:space="preserve">), que selecciona padres entre la población que van a tener hijos a partir de los operadores de </w:t>
-      </w:r>
-      <w:r>
-        <w:rPr>
-          <w:u w:val="single"/>
-        </w:rPr>
-        <w:t>cruza</w:t>
-      </w:r>
-      <w:r>
-        <w:t xml:space="preserve"> (Crossover)</w:t>
-      </w:r>
-      <w:r>
-        <w:t xml:space="preserve"> y </w:t>
-      </w:r>
-      <w:r>
-        <w:rPr>
-          <w:u w:val="single"/>
-        </w:rPr>
-        <w:t>mutación</w:t>
-      </w:r>
-      <w:r>
-        <w:t xml:space="preserve"> (</w:t>
-      </w:r>
-      <w:proofErr w:type="spellStart"/>
-      <w:r>
-        <w:t>Mutation</w:t>
-      </w:r>
-      <w:proofErr w:type="spellEnd"/>
-      <w:r>
-        <w:t xml:space="preserve">). </w:t>
-      </w:r>
-    </w:p>
-    <w:p>
-      <w:pPr>
-        <w:spacing w:after="0"/>
-        <w:ind w:left="-567" w:right="-568"/>
-      </w:pPr>
-    </w:p>
-    <w:p>
-      <w:pPr>
-        <w:spacing w:after="0"/>
-        <w:ind w:left="-567" w:right="-568"/>
-      </w:pPr>
-      <w:r>
-        <w:t xml:space="preserve">Recordemos que </w:t>
-      </w:r>
-      <w:r>
-        <w:t xml:space="preserve">este </w:t>
-      </w:r>
-      <w:r>
-        <w:rPr>
-          <w:u w:val="single"/>
-        </w:rPr>
-        <w:t>operador de selección</w:t>
-      </w:r>
-      <w:r>
-        <w:t xml:space="preserve"> permite elegir cualquier individuo de la población pero </w:t>
-      </w:r>
-      <w:r>
-        <w:t>dándoles</w:t>
-      </w:r>
-      <w:r>
-        <w:t xml:space="preserve"> </w:t>
-      </w:r>
       <w:r>
         <w:rPr>
           <w:u w:val="single"/>
@@ -391,23 +335,7 @@
         <w:t>volvemos a evaluar</w:t>
       </w:r>
       <w:r>
-        <w:t xml:space="preserve"> cada individuo (</w:t>
-      </w:r>
-      <w:proofErr w:type="spellStart"/>
-      <w:r>
-        <w:t>Evaluation</w:t>
-      </w:r>
-      <w:proofErr w:type="spellEnd"/>
-      <w:r>
-        <w:t xml:space="preserve">) con la función de aptitud o </w:t>
-      </w:r>
-      <w:proofErr w:type="spellStart"/>
-      <w:r>
-        <w:t>fitness</w:t>
-      </w:r>
-      <w:proofErr w:type="spellEnd"/>
-      <w:r>
-        <w:t xml:space="preserve"> y así vamos </w:t>
+        <w:t xml:space="preserve"> cada individuo (Evaluation) con la función de aptitud o fitness y así vamos </w:t>
       </w:r>
       <w:r>
         <w:rPr>
@@ -632,15 +560,7 @@
         <w:t>evaluar la población</w:t>
       </w:r>
       <w:r>
-        <w:t xml:space="preserve"> aplicando la función de </w:t>
-      </w:r>
-      <w:proofErr w:type="spellStart"/>
-      <w:r>
-        <w:t>fitness</w:t>
-      </w:r>
-      <w:proofErr w:type="spellEnd"/>
-      <w:r>
-        <w:t xml:space="preserve"> dada por el problema que queremos optimizar, y previamente tenemos que </w:t>
+        <w:t xml:space="preserve"> aplicando la función de fitness dada por el problema que queremos optimizar, y previamente tenemos que </w:t>
       </w:r>
       <w:r>
         <w:rPr>
@@ -649,15 +569,7 @@
         <w:t>decodificar el cromosoma</w:t>
       </w:r>
       <w:r>
-        <w:t xml:space="preserve">, es decir, llevar los valores del genotipo al genotipo en el dominio donde se puede evaluar con la función de </w:t>
-      </w:r>
-      <w:proofErr w:type="spellStart"/>
-      <w:r>
-        <w:t>fitness</w:t>
-      </w:r>
-      <w:proofErr w:type="spellEnd"/>
-      <w:r>
-        <w:t xml:space="preserve"> y luego, </w:t>
+        <w:t xml:space="preserve">, es decir, llevar los valores del genotipo al genotipo en el dominio donde se puede evaluar con la función de fitness y luego, </w:t>
       </w:r>
       <w:r>
         <w:rPr>
@@ -869,15 +781,7 @@
         <w:t>gen</w:t>
       </w:r>
       <w:r>
-        <w:t xml:space="preserve"> (bit) del cromosoma depende del problema en cuestión, por ejemplo, podría ser que cada gen represente un </w:t>
-      </w:r>
-      <w:proofErr w:type="spellStart"/>
-      <w:r>
-        <w:t>switch</w:t>
-      </w:r>
-      <w:proofErr w:type="spellEnd"/>
-      <w:r>
-        <w:t xml:space="preserve"> y que indique si esta encendido o apagado. En problemas como los que vamos a resolver nosotros, en el cromosoma representamos </w:t>
+        <w:t xml:space="preserve"> (bit) del cromosoma depende del problema en cuestión, por ejemplo, podría ser que cada gen represente un switch y que indique si esta encendido o apagado. En problemas como los que vamos a resolver nosotros, en el cromosoma representamos </w:t>
       </w:r>
       <w:r>
         <w:rPr>
@@ -1003,15 +907,7 @@
       </w:pPr>
       <w:r>
         <w:lastRenderedPageBreak/>
-        <w:t xml:space="preserve">A cada individuo de la población se le asigna un área en la ruleta, proporcional a su valor de aptitud o </w:t>
-      </w:r>
-      <w:proofErr w:type="spellStart"/>
-      <w:r>
-        <w:t>fitness</w:t>
-      </w:r>
-      <w:proofErr w:type="spellEnd"/>
-      <w:r>
-        <w:t xml:space="preserve">, por lo tanto, los individuos más aptos tendrán un área más grande que los menos aptos. Al simular el giro de la ruleta habrá más probabilidad de que caiga en un área grande, es decir, es más </w:t>
+        <w:t xml:space="preserve">A cada individuo de la población se le asigna un área en la ruleta, proporcional a su valor de aptitud o fitness, por lo tanto, los individuos más aptos tendrán un área más grande que los menos aptos. Al simular el giro de la ruleta habrá más probabilidad de que caiga en un área grande, es decir, es más </w:t>
       </w:r>
       <w:r>
         <w:t>probable</w:t>
@@ -1070,34 +966,13 @@
         <w:t>m</w:t>
       </w:r>
       <w:r>
-        <w:t xml:space="preserve">), que se calcula como el valor de </w:t>
-      </w:r>
-      <w:proofErr w:type="spellStart"/>
-      <w:r>
-        <w:t>fitness</w:t>
-      </w:r>
-      <w:proofErr w:type="spellEnd"/>
-      <w:r>
-        <w:t xml:space="preserve"> para ese cromosoma </w:t>
-      </w:r>
-      <w:proofErr w:type="gramStart"/>
-      <w:r>
-        <w:t>F(</w:t>
-      </w:r>
-      <w:proofErr w:type="gramEnd"/>
-      <w:r>
-        <w:t xml:space="preserve">cm) </w:t>
-      </w:r>
-      <w:r>
-        <w:t xml:space="preserve">sobre la suma total de los </w:t>
-      </w:r>
-      <w:proofErr w:type="spellStart"/>
-      <w:r>
-        <w:t>fitness</w:t>
-      </w:r>
-      <w:proofErr w:type="spellEnd"/>
-      <w:r>
-        <w:t xml:space="preserve"> para todos los individuos. </w:t>
+        <w:t xml:space="preserve">), que se calcula como el valor de fitness para ese cromosoma </w:t>
+      </w:r>
+      <w:r>
+        <w:t xml:space="preserve">F(cm) </w:t>
+      </w:r>
+      <w:r>
+        <w:t xml:space="preserve">sobre la suma total de los fitness para todos los individuos. </w:t>
       </w:r>
     </w:p>
     <w:p>
@@ -1127,11 +1002,7 @@
         <w:t xml:space="preserve"> cromosoma “m</w:t>
       </w:r>
       <w:r>
-        <w:t>” (</w:t>
-      </w:r>
-      <w:proofErr w:type="spellStart"/>
-      <w:r>
-        <w:t>q</w:t>
+        <w:t>” (q</w:t>
       </w:r>
       <w:r>
         <w:rPr>
@@ -1140,7 +1011,6 @@
         </w:rPr>
         <w:t>m</w:t>
       </w:r>
-      <w:proofErr w:type="spellEnd"/>
       <w:r>
         <w:t xml:space="preserve">) que se calcula como la sumatoria de todas las probabilidades pi de los cromosomas desde 1 hasta m, es decir, desde el primer individuo </w:t>
       </w:r>
@@ -1200,15 +1070,7 @@
         <w:t>m</w:t>
       </w:r>
       <w:r>
-        <w:t xml:space="preserve"> para el cual se cumpla que “r” </w:t>
-      </w:r>
-      <w:proofErr w:type="spellStart"/>
-      <w:r>
-        <w:t>esta</w:t>
-      </w:r>
-      <w:proofErr w:type="spellEnd"/>
-      <w:r>
-        <w:t xml:space="preserve"> entre q</w:t>
+        <w:t xml:space="preserve"> para el cual se cumpla que “r” esta entre q</w:t>
       </w:r>
       <w:r>
         <w:rPr>
@@ -1218,11 +1080,7 @@
         <w:t xml:space="preserve">m-1 </w:t>
       </w:r>
       <w:r>
-        <w:t xml:space="preserve">y </w:t>
-      </w:r>
-      <w:proofErr w:type="spellStart"/>
-      <w:r>
-        <w:t>q</w:t>
+        <w:t>y q</w:t>
       </w:r>
       <w:r>
         <w:rPr>
@@ -1231,7 +1089,6 @@
         </w:rPr>
         <w:t>m</w:t>
       </w:r>
-      <w:proofErr w:type="spellEnd"/>
       <w:r>
         <w:t>, y de esa forma elegimos con el método de la ruleta.</w:t>
       </w:r>
@@ -1362,15 +1219,7 @@
         <w:ind w:left="-567" w:right="-568"/>
       </w:pPr>
       <w:r>
-        <w:t xml:space="preserve">Consiste en elegir “n” individuos al azar y luego de esos “n” nos quedamos con el de mejor </w:t>
-      </w:r>
-      <w:proofErr w:type="spellStart"/>
-      <w:r>
-        <w:t>fitness</w:t>
-      </w:r>
-      <w:proofErr w:type="spellEnd"/>
-      <w:r>
-        <w:t>. Ese “n” es un parámetro del método y mientras más grande sea más chances tendremos de elegir los individuos más altos.</w:t>
+        <w:t>Consiste en elegir “n” individuos al azar y luego de esos “n” nos quedamos con el de mejor fitness. Ese “n” es un parámetro del método y mientras más grande sea más chances tendremos de elegir los individuos más altos.</w:t>
       </w:r>
     </w:p>
     <w:p>
@@ -1455,39 +1304,7 @@
         <w:ind w:left="-567" w:right="-568"/>
       </w:pPr>
       <w:r>
-        <w:t xml:space="preserve">Consiste en ordenar la población de mayor a menor </w:t>
-      </w:r>
-      <w:proofErr w:type="spellStart"/>
-      <w:r>
-        <w:t>fitness</w:t>
-      </w:r>
-      <w:proofErr w:type="spellEnd"/>
-      <w:r>
-        <w:t xml:space="preserve">, luego tomamos una ventana que abarque a todos los individuos y tomamos uno al azar, con la misma probabilidad para todos. Ahí puede salir un individuo con alto </w:t>
-      </w:r>
-      <w:proofErr w:type="spellStart"/>
-      <w:r>
-        <w:t>fitness</w:t>
-      </w:r>
-      <w:proofErr w:type="spellEnd"/>
-      <w:r>
-        <w:t xml:space="preserve"> o bajo. Luego achicamos esa ventana, por ejemplo, desde el individuo de mejor </w:t>
-      </w:r>
-      <w:proofErr w:type="spellStart"/>
-      <w:r>
-        <w:t>fitness</w:t>
-      </w:r>
-      <w:proofErr w:type="spellEnd"/>
-      <w:r>
-        <w:t xml:space="preserve"> hasta el anteúltimo (o un 80% o cosas así), y elegimos otro individuo, pero entonces ahora el de peor </w:t>
-      </w:r>
-      <w:proofErr w:type="spellStart"/>
-      <w:r>
-        <w:t>fitness</w:t>
-      </w:r>
-      <w:proofErr w:type="spellEnd"/>
-      <w:r>
-        <w:t xml:space="preserve"> (el que estaba último) ya no tiene posibilidad de ser elegido porque no entró en la ventana, y así seguimos achicando la ventana y eligiendo nuevos individuos hasta completar la población.</w:t>
+        <w:t>Consiste en ordenar la población de mayor a menor fitness, luego tomamos una ventana que abarque a todos los individuos y tomamos uno al azar, con la misma probabilidad para todos. Ahí puede salir un individuo con alto fitness o bajo. Luego achicamos esa ventana, por ejemplo, desde el individuo de mejor fitness hasta el anteúltimo (o un 80% o cosas así), y elegimos otro individuo, pero entonces ahora el de peor fitness (el que estaba último) ya no tiene posibilidad de ser elegido porque no entró en la ventana, y así seguimos achicando la ventana y eligiendo nuevos individuos hasta completar la población.</w:t>
       </w:r>
     </w:p>
     <w:p>
@@ -1511,23 +1328,7 @@
         <w:ind w:left="-567" w:right="-568"/>
       </w:pPr>
       <w:r>
-        <w:t xml:space="preserve">Como vamos achicando la ventana para quedarnos solo con los de mejor </w:t>
-      </w:r>
-      <w:proofErr w:type="spellStart"/>
-      <w:r>
-        <w:t>fitness</w:t>
-      </w:r>
-      <w:proofErr w:type="spellEnd"/>
-      <w:r>
-        <w:t xml:space="preserve"> (porque están ordenados), si hacemos un listado de los </w:t>
-      </w:r>
-      <w:proofErr w:type="spellStart"/>
-      <w:r>
-        <w:t>fitness</w:t>
-      </w:r>
-      <w:proofErr w:type="spellEnd"/>
-      <w:r>
-        <w:t xml:space="preserve"> que vamos obteniendo siempre al final tendremos valores más altos (no necesariamente siempre creciente porque se elige al azar) porque vamos a estar eligiendo entre los mejores.</w:t>
+        <w:t>Como vamos achicando la ventana para quedarnos solo con los de mejor fitness (porque están ordenados), si hacemos un listado de los fitness que vamos obteniendo siempre al final tendremos valores más altos (no necesariamente siempre creciente porque se elige al azar) porque vamos a estar eligiendo entre los mejores.</w:t>
       </w:r>
     </w:p>
     <w:p>
@@ -1763,16 +1564,8 @@
         <w:rPr>
           <w:u w:val="single"/>
         </w:rPr>
-        <w:t xml:space="preserve">un punto de </w:t>
-      </w:r>
-      <w:proofErr w:type="spellStart"/>
-      <w:r>
-        <w:rPr>
-          <w:u w:val="single"/>
-        </w:rPr>
-        <w:t>cruza</w:t>
-      </w:r>
-      <w:proofErr w:type="spellEnd"/>
+        <w:t>un punto de cruza</w:t>
+      </w:r>
       <w:r>
         <w:t xml:space="preserve">, pero también se puede hacer con </w:t>
       </w:r>
@@ -2103,15 +1896,22 @@
         <w:ind w:left="-567" w:right="-568"/>
       </w:pPr>
       <w:r>
+        <w:t>-Fitness deseado.</w:t>
+      </w:r>
+    </w:p>
+    <w:p>
+      <w:pPr>
+        <w:spacing w:after="0"/>
+        <w:ind w:left="-567" w:right="-568"/>
+      </w:pPr>
+      <w:r>
         <w:t>-</w:t>
       </w:r>
-      <w:proofErr w:type="spellStart"/>
-      <w:r>
-        <w:t>Fitness</w:t>
-      </w:r>
-      <w:proofErr w:type="spellEnd"/>
-      <w:r>
-        <w:t xml:space="preserve"> deseado.</w:t>
+      <w:r>
+        <w:t>Cantidad máxima de generaciones</w:t>
+      </w:r>
+      <w:r>
+        <w:t>.</w:t>
       </w:r>
     </w:p>
     <w:p>
@@ -2123,53 +1923,22 @@
         <w:t>-</w:t>
       </w:r>
       <w:r>
-        <w:t>Cantidad máxima de generaciones</w:t>
-      </w:r>
-      <w:r>
-        <w:t>.</w:t>
-      </w:r>
-    </w:p>
-    <w:p>
-      <w:pPr>
-        <w:spacing w:after="0"/>
-        <w:ind w:left="-567" w:right="-568"/>
-      </w:pPr>
-      <w:r>
-        <w:t>-</w:t>
-      </w:r>
-      <w:r>
-        <w:t xml:space="preserve">Sin mejoras en el </w:t>
-      </w:r>
-      <w:proofErr w:type="spellStart"/>
-      <w:r>
-        <w:t>fitness</w:t>
-      </w:r>
-      <w:proofErr w:type="spellEnd"/>
-      <w:r>
-        <w:t xml:space="preserve"> por “n” generaciones.</w:t>
-      </w:r>
-    </w:p>
-    <w:p>
-      <w:pPr>
-        <w:spacing w:after="0"/>
-        <w:ind w:left="-567" w:right="-568"/>
-      </w:pPr>
-    </w:p>
-    <w:p>
-      <w:pPr>
-        <w:spacing w:after="0"/>
-        <w:ind w:left="-567" w:right="-568"/>
-      </w:pPr>
-      <w:r>
-        <w:t xml:space="preserve">La idea sería que si se alcanza un valor de </w:t>
-      </w:r>
-      <w:proofErr w:type="spellStart"/>
-      <w:r>
-        <w:t>fitness</w:t>
-      </w:r>
-      <w:proofErr w:type="spellEnd"/>
-      <w:r>
-        <w:t xml:space="preserve"> deseado se detiene la iteración. Pero si no se obtiene </w:t>
+        <w:t>Sin mejoras en el fitness por “n” generaciones.</w:t>
+      </w:r>
+    </w:p>
+    <w:p>
+      <w:pPr>
+        <w:spacing w:after="0"/>
+        <w:ind w:left="-567" w:right="-568"/>
+      </w:pPr>
+    </w:p>
+    <w:p>
+      <w:pPr>
+        <w:spacing w:after="0"/>
+        <w:ind w:left="-567" w:right="-568"/>
+      </w:pPr>
+      <w:r>
+        <w:t xml:space="preserve">La idea sería que si se alcanza un valor de fitness deseado se detiene la iteración. Pero si no se obtiene </w:t>
       </w:r>
       <w:r>
         <w:t>el valor</w:t>
@@ -2181,57 +1950,17 @@
         <w:t>d</w:t>
       </w:r>
       <w:r>
-        <w:t xml:space="preserve">e </w:t>
-      </w:r>
-      <w:proofErr w:type="spellStart"/>
-      <w:r>
-        <w:t>fitness</w:t>
-      </w:r>
-      <w:proofErr w:type="spellEnd"/>
-      <w:r>
-        <w:t xml:space="preserve"> deseado, podemos usar una cantidad máxima de generaciones. El problema es que tampoco sabemos cuánto va a tardar el algoritmo en converger, entonces si </w:t>
-      </w:r>
-      <w:proofErr w:type="spellStart"/>
-      <w:r>
-        <w:t>seteamos</w:t>
-      </w:r>
-      <w:proofErr w:type="spellEnd"/>
-      <w:r>
-        <w:t xml:space="preserve"> una cantidad máxima de generaciones que sea un poco chica </w:t>
+        <w:t xml:space="preserve">e fitness deseado, podemos usar una cantidad máxima de generaciones. El problema es que tampoco sabemos cuánto va a tardar el algoritmo en converger, entonces si seteamos una cantidad máxima de generaciones que sea un poco chica </w:t>
       </w:r>
       <w:r>
         <w:t>podemos terminar</w:t>
       </w:r>
       <w:r>
-        <w:t xml:space="preserve"> cortando el algoritmo de forma prematura, entonces conviene </w:t>
-      </w:r>
-      <w:proofErr w:type="spellStart"/>
-      <w:r>
-        <w:t>setear</w:t>
-      </w:r>
-      <w:proofErr w:type="spellEnd"/>
-      <w:r>
-        <w:t xml:space="preserve"> una cantidad máxima alta de generaciones y luego podemos </w:t>
+        <w:t xml:space="preserve"> cortando el algoritmo de forma prematura, entonces conviene setear una cantidad máxima alta de generaciones y luego podemos </w:t>
       </w:r>
       <w:r>
         <w:lastRenderedPageBreak/>
-        <w:t xml:space="preserve">combinarlo con otro criterio donde vamos siguiendo el mejor </w:t>
-      </w:r>
-      <w:proofErr w:type="spellStart"/>
-      <w:r>
-        <w:t>fitness</w:t>
-      </w:r>
-      <w:proofErr w:type="spellEnd"/>
-      <w:r>
-        <w:t xml:space="preserve"> entre las generaciones y si ese mejor </w:t>
-      </w:r>
-      <w:proofErr w:type="spellStart"/>
-      <w:r>
-        <w:t>fitness</w:t>
-      </w:r>
-      <w:proofErr w:type="spellEnd"/>
-      <w:r>
-        <w:t xml:space="preserve"> no tiene mejoras a lo largo de “n” generaciones, ahí podemos considerar que el algoritmo convergió y cortamos.</w:t>
+        <w:t>combinarlo con otro criterio donde vamos siguiendo el mejor fitness entre las generaciones y si ese mejor fitness no tiene mejoras a lo largo de “n” generaciones, ahí podemos considerar que el algoritmo convergió y cortamos.</w:t>
       </w:r>
     </w:p>
     <w:p>
@@ -2302,21 +2031,7 @@
         <w:rPr>
           <w:rFonts w:cstheme="minorHAnsi"/>
         </w:rPr>
-        <w:t xml:space="preserve">β, que sería el valor “x” que necesitamos para evaluar el individuo mediante nuestra función de </w:t>
-      </w:r>
-      <w:proofErr w:type="spellStart"/>
-      <w:r>
-        <w:rPr>
-          <w:rFonts w:cstheme="minorHAnsi"/>
-        </w:rPr>
-        <w:t>fitness</w:t>
-      </w:r>
-      <w:proofErr w:type="spellEnd"/>
-      <w:r>
-        <w:rPr>
-          <w:rFonts w:cstheme="minorHAnsi"/>
-        </w:rPr>
-        <w:t>.</w:t>
+        <w:t>β, que sería el valor “x” que necesitamos para evaluar el individuo mediante nuestra función de fitness.</w:t>
       </w:r>
     </w:p>
     <w:p>
@@ -2446,21 +2161,12 @@
           <w:rFonts w:cstheme="minorHAnsi"/>
         </w:rPr>
       </w:pPr>
-      <w:proofErr w:type="spellStart"/>
       <w:r>
         <w:rPr>
           <w:rFonts w:cstheme="minorHAnsi"/>
           <w:i/>
         </w:rPr>
-        <w:t>Sofi</w:t>
-      </w:r>
-      <w:proofErr w:type="spellEnd"/>
-      <w:r>
-        <w:rPr>
-          <w:rFonts w:cstheme="minorHAnsi"/>
-          <w:i/>
-        </w:rPr>
-        <w:t xml:space="preserve"> tenía anotado lo siguiente sobre decodificación</w:t>
+        <w:t>Sofi tenía anotado lo siguiente sobre decodificación</w:t>
       </w:r>
       <w:r>
         <w:rPr>
@@ -2525,19 +2231,11 @@
           <w:rFonts w:eastAsiaTheme="minorEastAsia"/>
         </w:rPr>
       </w:pPr>
-      <w:proofErr w:type="gramStart"/>
       <w:r>
         <w:rPr>
           <w:rFonts w:eastAsiaTheme="minorEastAsia"/>
         </w:rPr>
-        <w:t>d</w:t>
-      </w:r>
-      <w:proofErr w:type="gramEnd"/>
-      <w:r>
-        <w:rPr>
-          <w:rFonts w:eastAsiaTheme="minorEastAsia"/>
-        </w:rPr>
-        <w:t>: entero</w:t>
+        <w:t>d: entero</w:t>
       </w:r>
     </w:p>
     <w:p>
@@ -2928,15 +2626,7 @@
         <w:tab/>
       </w:r>
       <w:r>
-        <w:t>(</w:t>
-      </w:r>
-      <w:proofErr w:type="gramStart"/>
-      <w:r>
-        <w:t>bits</w:t>
-      </w:r>
-      <w:proofErr w:type="gramEnd"/>
-      <w:r>
-        <w:t xml:space="preserve"> de 0 a 512, codificados con 00, 01, 10 y 11)</w:t>
+        <w:t>(bits de 0 a 512, codificados con 00, 01, 10 y 11)</w:t>
       </w:r>
     </w:p>
     <w:p>
@@ -3150,16 +2840,8 @@
         <w:rPr>
           <w:rFonts w:eastAsiaTheme="minorEastAsia"/>
         </w:rPr>
-        <w:t xml:space="preserve"> </w:t>
-      </w:r>
-      <w:proofErr w:type="gramStart"/>
-      <w:r>
-        <w:rPr>
-          <w:rFonts w:eastAsiaTheme="minorEastAsia"/>
-        </w:rPr>
-        <w:t>escala</w:t>
-      </w:r>
-      <w:proofErr w:type="gramEnd"/>
+        <w:t xml:space="preserve"> escala</w:t>
+      </w:r>
     </w:p>
     <w:p>
       <w:pPr>
@@ -3196,16 +2878,8 @@
         <w:rPr>
           <w:rFonts w:eastAsiaTheme="minorEastAsia"/>
         </w:rPr>
-        <w:t xml:space="preserve"> </w:t>
-      </w:r>
-      <w:proofErr w:type="gramStart"/>
-      <w:r>
-        <w:rPr>
-          <w:rFonts w:eastAsiaTheme="minorEastAsia"/>
-        </w:rPr>
-        <w:t>traslada</w:t>
-      </w:r>
-      <w:proofErr w:type="gramEnd"/>
+        <w:t xml:space="preserve"> traslada</w:t>
+      </w:r>
     </w:p>
     <w:p>
       <w:pPr>
@@ -3295,803 +2969,622 @@
         <w:rPr>
           <w:rFonts w:eastAsiaTheme="minorEastAsia"/>
         </w:rPr>
+        <w:t xml:space="preserve"> sería como un delta</w:t>
+      </w:r>
+    </w:p>
+    <w:p>
+      <w:pPr>
+        <w:spacing w:after="0"/>
+        <w:ind w:right="-568"/>
+        <w:rPr>
+          <w:rFonts w:cstheme="minorHAnsi"/>
+        </w:rPr>
+      </w:pPr>
+    </w:p>
+    <w:p>
+      <w:pPr>
+        <w:spacing w:after="0"/>
+        <w:ind w:left="-567" w:right="-568"/>
+        <w:rPr>
+          <w:rFonts w:cstheme="minorHAnsi"/>
+          <w:b/>
+          <w:u w:val="single"/>
+        </w:rPr>
+      </w:pPr>
+      <w:r>
+        <w:rPr>
+          <w:rFonts w:cstheme="minorHAnsi"/>
+          <w:b/>
+          <w:u w:val="single"/>
+        </w:rPr>
+        <w:t>Otras consideraciones</w:t>
+      </w:r>
+      <w:r>
+        <w:rPr>
+          <w:rFonts w:cstheme="minorHAnsi"/>
+          <w:b/>
+          <w:u w:val="single"/>
+        </w:rPr>
+        <w:t xml:space="preserve"> importantes</w:t>
+      </w:r>
+    </w:p>
+    <w:p>
+      <w:pPr>
+        <w:spacing w:after="0"/>
+        <w:ind w:left="-567" w:right="-568"/>
+        <w:rPr>
+          <w:rFonts w:cstheme="minorHAnsi"/>
+        </w:rPr>
+      </w:pPr>
+    </w:p>
+    <w:p>
+      <w:pPr>
+        <w:spacing w:after="0"/>
+        <w:ind w:left="-567" w:right="-568"/>
+        <w:rPr>
+          <w:rFonts w:cstheme="minorHAnsi"/>
+        </w:rPr>
+      </w:pPr>
+      <w:r>
+        <w:rPr>
+          <w:rFonts w:cstheme="minorHAnsi"/>
+        </w:rPr>
+        <w:t>-</w:t>
+      </w:r>
+      <w:r>
+        <w:rPr>
+          <w:rFonts w:cstheme="minorHAnsi"/>
+          <w:u w:val="single"/>
+        </w:rPr>
+        <w:t>Mapeo de fitness en problemas de minimización</w:t>
+      </w:r>
+      <w:r>
+        <w:rPr>
+          <w:rFonts w:cstheme="minorHAnsi"/>
+        </w:rPr>
+        <w:t>:</w:t>
+      </w:r>
+    </w:p>
+    <w:p>
+      <w:pPr>
+        <w:spacing w:after="0"/>
+        <w:ind w:left="-567" w:right="-568"/>
+        <w:rPr>
+          <w:rFonts w:cstheme="minorHAnsi"/>
+        </w:rPr>
+      </w:pPr>
+      <w:r>
+        <w:rPr>
+          <w:rFonts w:cstheme="minorHAnsi"/>
+        </w:rPr>
+        <w:t xml:space="preserve">Otra cuestión a tener en cuenta es que en los algoritmos genéticos buscamos </w:t>
+      </w:r>
+      <w:r>
+        <w:rPr>
+          <w:rFonts w:cstheme="minorHAnsi"/>
+          <w:u w:val="single"/>
+        </w:rPr>
+        <w:t>maximizar el fitness</w:t>
+      </w:r>
+      <w:r>
+        <w:rPr>
+          <w:rFonts w:cstheme="minorHAnsi"/>
+        </w:rPr>
+        <w:t xml:space="preserve">, es decir, queremos obtener el mayor valor posible de fitness. Mientras que, en algunos problemas de optimización como en el caso del ejercicio de la guía donde tenemos que buscar el mínimo global de ciertas funciones, se tratan de </w:t>
+      </w:r>
+      <w:r>
+        <w:rPr>
+          <w:rFonts w:cstheme="minorHAnsi"/>
+          <w:u w:val="single"/>
+        </w:rPr>
+        <w:t>problemas de minimización</w:t>
+      </w:r>
+      <w:r>
+        <w:rPr>
+          <w:rFonts w:cstheme="minorHAnsi"/>
+        </w:rPr>
+        <w:t xml:space="preserve">, entonces en esos casos podemos hacer un mapeo entre la función </w:t>
+      </w:r>
+      <w:r>
+        <w:rPr>
+          <w:rFonts w:cstheme="minorHAnsi"/>
+        </w:rPr>
+        <w:lastRenderedPageBreak/>
+        <w:t xml:space="preserve">objetivo y la función de fitness, por ejemplo, podríamos considerar que la función de fitness “F” sea F = 1/f, donde “f” sería el valor de la función y de esa forma lo </w:t>
+      </w:r>
+      <w:r>
+        <w:rPr>
+          <w:rFonts w:cstheme="minorHAnsi"/>
+          <w:u w:val="single"/>
+        </w:rPr>
+        <w:t>convertimos a un problema de maximización</w:t>
+      </w:r>
+      <w:r>
+        <w:rPr>
+          <w:rFonts w:cstheme="minorHAnsi"/>
+        </w:rPr>
+        <w:t xml:space="preserve">. </w:t>
+      </w:r>
+    </w:p>
+    <w:p>
+      <w:pPr>
+        <w:spacing w:after="0"/>
+        <w:ind w:left="-567" w:right="-568"/>
+        <w:rPr>
+          <w:rFonts w:cstheme="minorHAnsi"/>
+        </w:rPr>
+      </w:pPr>
+      <w:r>
+        <w:rPr>
+          <w:rFonts w:cstheme="minorHAnsi"/>
+        </w:rPr>
+        <w:t>Otra opción sería hacer el fitness F = 1 – (f/max(f)), es decir, 1 menos la función sobre el valor máximo de la función en caso de que sepamos cual es, y de esa forma podemos mapear el valor de la función objetivo en un valor de fitness y pasamos de un problema de minimización a uno de maximización.</w:t>
+      </w:r>
+    </w:p>
+    <w:p>
+      <w:pPr>
+        <w:spacing w:after="0"/>
+        <w:ind w:left="-567" w:right="-568"/>
+        <w:rPr>
+          <w:rFonts w:cstheme="minorHAnsi"/>
+          <w:b/>
+          <w:u w:val="single"/>
+        </w:rPr>
+      </w:pPr>
+    </w:p>
+    <w:p>
+      <w:pPr>
+        <w:spacing w:after="0"/>
+        <w:ind w:left="-567" w:right="-568"/>
+        <w:rPr>
+          <w:rFonts w:cstheme="minorHAnsi"/>
+        </w:rPr>
+      </w:pPr>
+      <w:r>
+        <w:rPr>
+          <w:rFonts w:cstheme="minorHAnsi"/>
+        </w:rPr>
+        <w:t xml:space="preserve">Por último, hay dos </w:t>
+      </w:r>
+      <w:r>
+        <w:rPr>
+          <w:rFonts w:cstheme="minorHAnsi"/>
+          <w:i/>
+          <w:u w:val="single"/>
+        </w:rPr>
+        <w:t>estrategias</w:t>
+      </w:r>
+      <w:r>
+        <w:rPr>
+          <w:rFonts w:cstheme="minorHAnsi"/>
+          <w:i/>
+        </w:rPr>
+        <w:t xml:space="preserve"> para tener en cuenta al momento de </w:t>
+      </w:r>
+      <w:r>
+        <w:rPr>
+          <w:rFonts w:cstheme="minorHAnsi"/>
+          <w:i/>
+          <w:u w:val="single"/>
+        </w:rPr>
+        <w:t>reemplazar la población</w:t>
+      </w:r>
+      <w:r>
+        <w:rPr>
+          <w:rFonts w:cstheme="minorHAnsi"/>
+          <w:i/>
+        </w:rPr>
+        <w:t xml:space="preserve"> por su descendencia</w:t>
+      </w:r>
+      <w:r>
+        <w:rPr>
+          <w:rFonts w:cstheme="minorHAnsi"/>
+        </w:rPr>
+        <w:t>, que son el elitismo y la brecha generacional.</w:t>
+      </w:r>
+    </w:p>
+    <w:p>
+      <w:pPr>
+        <w:spacing w:after="0"/>
+        <w:ind w:left="-567" w:right="-568"/>
+        <w:rPr>
+          <w:rFonts w:cstheme="minorHAnsi"/>
+        </w:rPr>
+      </w:pPr>
+    </w:p>
+    <w:p>
+      <w:pPr>
+        <w:spacing w:after="0"/>
+        <w:ind w:left="-567" w:right="-568"/>
+        <w:rPr>
+          <w:rFonts w:cstheme="minorHAnsi"/>
+        </w:rPr>
+      </w:pPr>
+      <w:r>
+        <w:rPr>
+          <w:rFonts w:cstheme="minorHAnsi"/>
+        </w:rPr>
+        <w:t>-</w:t>
+      </w:r>
+      <w:r>
+        <w:rPr>
+          <w:rFonts w:cstheme="minorHAnsi"/>
+          <w:b/>
+          <w:u w:val="single"/>
+        </w:rPr>
+        <w:t>Elitismo</w:t>
+      </w:r>
+      <w:r>
+        <w:rPr>
+          <w:rFonts w:cstheme="minorHAnsi"/>
+        </w:rPr>
+        <w:t xml:space="preserve">: consiste en copiar </w:t>
+      </w:r>
+      <w:r>
+        <w:rPr>
+          <w:rFonts w:cstheme="minorHAnsi"/>
+        </w:rPr>
+        <w:t xml:space="preserve">de la población </w:t>
+      </w:r>
+      <w:r>
+        <w:rPr>
+          <w:rFonts w:cstheme="minorHAnsi"/>
+        </w:rPr>
+        <w:t xml:space="preserve">actual </w:t>
+      </w:r>
+      <w:r>
+        <w:rPr>
+          <w:rFonts w:cstheme="minorHAnsi"/>
+        </w:rPr>
+        <w:t>el mejor individuo que tenemos</w:t>
+      </w:r>
+      <w:r>
+        <w:rPr>
+          <w:rFonts w:cstheme="minorHAnsi"/>
+        </w:rPr>
+        <w:t xml:space="preserve">, </w:t>
+      </w:r>
+      <w:r>
+        <w:rPr>
+          <w:rFonts w:cstheme="minorHAnsi"/>
+        </w:rPr>
+        <w:t>y pasarlo a</w:t>
+      </w:r>
+      <w:r>
+        <w:rPr>
+          <w:rFonts w:cstheme="minorHAnsi"/>
+        </w:rPr>
         <w:t xml:space="preserve"> </w:t>
       </w:r>
-      <w:proofErr w:type="gramStart"/>
-      <w:r>
-        <w:rPr>
-          <w:rFonts w:eastAsiaTheme="minorEastAsia"/>
-        </w:rPr>
-        <w:t>sería</w:t>
-      </w:r>
-      <w:proofErr w:type="gramEnd"/>
-      <w:r>
-        <w:rPr>
-          <w:rFonts w:eastAsiaTheme="minorEastAsia"/>
-        </w:rPr>
-        <w:t xml:space="preserve"> como un delta</w:t>
-      </w:r>
-    </w:p>
-    <w:p>
-      <w:pPr>
-        <w:spacing w:after="0"/>
-        <w:ind w:right="-568"/>
-        <w:rPr>
-          <w:rFonts w:cstheme="minorHAnsi"/>
-        </w:rPr>
-      </w:pPr>
-    </w:p>
-    <w:p>
-      <w:pPr>
-        <w:spacing w:after="0"/>
-        <w:ind w:left="-567" w:right="-568"/>
+      <w:r>
+        <w:rPr>
+          <w:rFonts w:cstheme="minorHAnsi"/>
+        </w:rPr>
+        <w:t xml:space="preserve">la población siguiente, sin ninguna modificación, es decir, sin aplicarle operadores de variación. </w:t>
+      </w:r>
+    </w:p>
+    <w:p>
+      <w:pPr>
+        <w:spacing w:after="0"/>
+        <w:ind w:left="-567" w:right="-568"/>
+        <w:rPr>
+          <w:rFonts w:cstheme="minorHAnsi"/>
+        </w:rPr>
+      </w:pPr>
+      <w:r>
+        <w:rPr>
+          <w:rFonts w:cstheme="minorHAnsi"/>
+        </w:rPr>
+        <w:t xml:space="preserve">Eso tiene la </w:t>
+      </w:r>
+      <w:r>
+        <w:rPr>
+          <w:rFonts w:cstheme="minorHAnsi"/>
+          <w:u w:val="single"/>
+        </w:rPr>
+        <w:t>ventaja</w:t>
+      </w:r>
+      <w:r>
+        <w:rPr>
+          <w:rFonts w:cstheme="minorHAnsi"/>
+        </w:rPr>
+        <w:t xml:space="preserve"> de que no vamos a perder la mejor solución encontrada hasta el momento, que de otra forma con los operadores</w:t>
+      </w:r>
+      <w:r>
+        <w:rPr>
+          <w:rFonts w:cstheme="minorHAnsi"/>
+        </w:rPr>
+        <w:t xml:space="preserve"> de variación se podría perder. Además, nos permite aumentar la probabilidad de mutación, permitiendo una mejor exploración del espacio de búsqueda sin riesgo de complicar la convergencia del algoritmo.</w:t>
+      </w:r>
+    </w:p>
+    <w:p>
+      <w:pPr>
+        <w:spacing w:after="0"/>
+        <w:ind w:left="-567" w:right="-568"/>
+        <w:rPr>
+          <w:rFonts w:cstheme="minorHAnsi"/>
+        </w:rPr>
+      </w:pPr>
+      <w:r>
+        <w:rPr>
+          <w:rFonts w:cstheme="minorHAnsi"/>
+        </w:rPr>
+        <w:t>(Sofi tenía anotado que si no se hace elitismo, el fitness puede oscilar).</w:t>
+      </w:r>
+    </w:p>
+    <w:p>
+      <w:pPr>
+        <w:spacing w:after="0"/>
+        <w:ind w:left="-567" w:right="-568"/>
+        <w:rPr>
+          <w:rFonts w:cstheme="minorHAnsi"/>
+        </w:rPr>
+      </w:pPr>
+    </w:p>
+    <w:p>
+      <w:pPr>
+        <w:spacing w:after="0"/>
+        <w:ind w:left="-567" w:right="-568"/>
+        <w:rPr>
+          <w:rFonts w:cstheme="minorHAnsi"/>
+        </w:rPr>
+      </w:pPr>
+      <w:r>
+        <w:rPr>
+          <w:rFonts w:cstheme="minorHAnsi"/>
+        </w:rPr>
+        <w:t>-</w:t>
+      </w:r>
+      <w:r>
         <w:rPr>
           <w:rFonts w:cstheme="minorHAnsi"/>
           <w:b/>
           <w:u w:val="single"/>
         </w:rPr>
-      </w:pPr>
-      <w:r>
+        <w:t>Brecha generacional</w:t>
+      </w:r>
+      <w:r>
+        <w:rPr>
+          <w:rFonts w:cstheme="minorHAnsi"/>
+        </w:rPr>
+        <w:t xml:space="preserve">: consiste en seleccionar una cantidad determinada de individuos de la población, empleando el algoritmo de selección, es decir, dándole mayor probabilidad a los individuos más aptos, y también copiar esos individuos sin modificación </w:t>
+      </w:r>
+      <w:r>
+        <w:rPr>
+          <w:rFonts w:cstheme="minorHAnsi"/>
+        </w:rPr>
+        <w:t>para pasarlos a</w:t>
+      </w:r>
+      <w:r>
+        <w:rPr>
+          <w:rFonts w:cstheme="minorHAnsi"/>
+        </w:rPr>
+        <w:t xml:space="preserve"> la población de la generación siguiente. De esta forma se favorece la </w:t>
+      </w:r>
+      <w:r>
+        <w:rPr>
+          <w:rFonts w:cstheme="minorHAnsi"/>
+          <w:u w:val="single"/>
+        </w:rPr>
+        <w:t>estabilidad</w:t>
+      </w:r>
+      <w:r>
+        <w:rPr>
+          <w:rFonts w:cstheme="minorHAnsi"/>
+        </w:rPr>
+        <w:t xml:space="preserve"> de convergencia del algoritmo.</w:t>
+      </w:r>
+    </w:p>
+    <w:p>
+      <w:pPr>
+        <w:spacing w:after="0"/>
+        <w:ind w:left="-567" w:right="-568"/>
+        <w:rPr>
+          <w:rFonts w:cstheme="minorHAnsi"/>
+        </w:rPr>
+      </w:pPr>
+    </w:p>
+    <w:p>
+      <w:pPr>
+        <w:spacing w:after="0"/>
+        <w:ind w:left="-567" w:right="-568"/>
         <w:rPr>
           <w:rFonts w:cstheme="minorHAnsi"/>
           <w:b/>
           <w:u w:val="single"/>
         </w:rPr>
-        <w:t>Otras consideraciones</w:t>
-      </w:r>
+      </w:pPr>
       <w:r>
         <w:rPr>
           <w:rFonts w:cstheme="minorHAnsi"/>
           <w:b/>
           <w:u w:val="single"/>
         </w:rPr>
-        <w:t xml:space="preserve"> importantes</w:t>
-      </w:r>
-    </w:p>
-    <w:p>
-      <w:pPr>
-        <w:spacing w:after="0"/>
-        <w:ind w:left="-567" w:right="-568"/>
-        <w:rPr>
-          <w:rFonts w:cstheme="minorHAnsi"/>
-        </w:rPr>
-      </w:pPr>
-    </w:p>
-    <w:p>
-      <w:pPr>
-        <w:spacing w:after="0"/>
-        <w:ind w:left="-567" w:right="-568"/>
-        <w:rPr>
-          <w:rFonts w:cstheme="minorHAnsi"/>
-        </w:rPr>
-      </w:pPr>
-      <w:r>
-        <w:rPr>
-          <w:rFonts w:cstheme="minorHAnsi"/>
-        </w:rPr>
-        <w:t>-</w:t>
-      </w:r>
-      <w:r>
-        <w:rPr>
-          <w:rFonts w:cstheme="minorHAnsi"/>
-          <w:u w:val="single"/>
-        </w:rPr>
-        <w:t xml:space="preserve">Mapeo de </w:t>
-      </w:r>
-      <w:proofErr w:type="spellStart"/>
-      <w:r>
-        <w:rPr>
-          <w:rFonts w:cstheme="minorHAnsi"/>
-          <w:u w:val="single"/>
-        </w:rPr>
-        <w:t>fitness</w:t>
-      </w:r>
-      <w:proofErr w:type="spellEnd"/>
-      <w:r>
-        <w:rPr>
-          <w:rFonts w:cstheme="minorHAnsi"/>
-          <w:u w:val="single"/>
-        </w:rPr>
-        <w:t xml:space="preserve"> en problemas de minimización</w:t>
-      </w:r>
-      <w:r>
-        <w:rPr>
-          <w:rFonts w:cstheme="minorHAnsi"/>
-        </w:rPr>
-        <w:t>:</w:t>
-      </w:r>
-    </w:p>
-    <w:p>
-      <w:pPr>
-        <w:spacing w:after="0"/>
-        <w:ind w:left="-567" w:right="-568"/>
-        <w:rPr>
-          <w:rFonts w:cstheme="minorHAnsi"/>
-        </w:rPr>
-      </w:pPr>
-      <w:r>
-        <w:rPr>
-          <w:rFonts w:cstheme="minorHAnsi"/>
-        </w:rPr>
-        <w:t xml:space="preserve">Otra cuestión a tener en cuenta es que en los algoritmos genéticos buscamos </w:t>
-      </w:r>
-      <w:r>
-        <w:rPr>
-          <w:rFonts w:cstheme="minorHAnsi"/>
-          <w:u w:val="single"/>
-        </w:rPr>
-        <w:t xml:space="preserve">maximizar el </w:t>
-      </w:r>
-      <w:proofErr w:type="spellStart"/>
-      <w:r>
-        <w:rPr>
-          <w:rFonts w:cstheme="minorHAnsi"/>
-          <w:u w:val="single"/>
-        </w:rPr>
-        <w:t>fitness</w:t>
-      </w:r>
-      <w:proofErr w:type="spellEnd"/>
-      <w:r>
-        <w:rPr>
-          <w:rFonts w:cstheme="minorHAnsi"/>
-        </w:rPr>
-        <w:t xml:space="preserve">, es decir, queremos obtener el mayor valor posible de </w:t>
-      </w:r>
-      <w:proofErr w:type="spellStart"/>
-      <w:r>
-        <w:rPr>
-          <w:rFonts w:cstheme="minorHAnsi"/>
-        </w:rPr>
-        <w:t>fitness</w:t>
-      </w:r>
-      <w:proofErr w:type="spellEnd"/>
-      <w:r>
-        <w:rPr>
-          <w:rFonts w:cstheme="minorHAnsi"/>
-        </w:rPr>
-        <w:t xml:space="preserve">. Mientras que, en algunos problemas de optimización como en el caso del ejercicio de la guía donde tenemos que buscar el mínimo global de ciertas funciones, se tratan de </w:t>
-      </w:r>
-      <w:r>
-        <w:rPr>
-          <w:rFonts w:cstheme="minorHAnsi"/>
-          <w:u w:val="single"/>
-        </w:rPr>
-        <w:t>problemas de minimización</w:t>
-      </w:r>
-      <w:r>
-        <w:rPr>
-          <w:rFonts w:cstheme="minorHAnsi"/>
-        </w:rPr>
-        <w:t xml:space="preserve">, entonces en esos casos podemos hacer un mapeo entre la función </w:t>
-      </w:r>
-      <w:r>
-        <w:rPr>
-          <w:rFonts w:cstheme="minorHAnsi"/>
-        </w:rPr>
-        <w:lastRenderedPageBreak/>
-        <w:t xml:space="preserve">objetivo y la función de </w:t>
-      </w:r>
-      <w:proofErr w:type="spellStart"/>
-      <w:r>
-        <w:rPr>
-          <w:rFonts w:cstheme="minorHAnsi"/>
-        </w:rPr>
-        <w:t>fitness</w:t>
-      </w:r>
-      <w:proofErr w:type="spellEnd"/>
-      <w:r>
-        <w:rPr>
-          <w:rFonts w:cstheme="minorHAnsi"/>
-        </w:rPr>
-        <w:t xml:space="preserve">, por ejemplo, podríamos considerar que la función de </w:t>
-      </w:r>
-      <w:proofErr w:type="spellStart"/>
-      <w:r>
-        <w:rPr>
-          <w:rFonts w:cstheme="minorHAnsi"/>
-        </w:rPr>
-        <w:t>fitness</w:t>
-      </w:r>
-      <w:proofErr w:type="spellEnd"/>
-      <w:r>
-        <w:rPr>
-          <w:rFonts w:cstheme="minorHAnsi"/>
-        </w:rPr>
-        <w:t xml:space="preserve"> “F” sea F = 1/f, donde “f” sería el valor de la función y de esa forma lo </w:t>
-      </w:r>
-      <w:r>
-        <w:rPr>
-          <w:rFonts w:cstheme="minorHAnsi"/>
-          <w:u w:val="single"/>
-        </w:rPr>
-        <w:t>convertimos a un problema de maximización</w:t>
-      </w:r>
-      <w:r>
-        <w:rPr>
-          <w:rFonts w:cstheme="minorHAnsi"/>
-        </w:rPr>
-        <w:t xml:space="preserve">. </w:t>
-      </w:r>
-    </w:p>
-    <w:p>
-      <w:pPr>
-        <w:spacing w:after="0"/>
-        <w:ind w:left="-567" w:right="-568"/>
-        <w:rPr>
-          <w:rFonts w:cstheme="minorHAnsi"/>
-        </w:rPr>
-      </w:pPr>
-      <w:r>
-        <w:rPr>
-          <w:rFonts w:cstheme="minorHAnsi"/>
-        </w:rPr>
-        <w:t xml:space="preserve">Otra opción sería hacer el </w:t>
-      </w:r>
-      <w:proofErr w:type="spellStart"/>
-      <w:r>
-        <w:rPr>
-          <w:rFonts w:cstheme="minorHAnsi"/>
-        </w:rPr>
-        <w:t>fitness</w:t>
-      </w:r>
-      <w:proofErr w:type="spellEnd"/>
-      <w:r>
-        <w:rPr>
-          <w:rFonts w:cstheme="minorHAnsi"/>
-        </w:rPr>
-        <w:t xml:space="preserve"> F = 1 – (f/</w:t>
-      </w:r>
-      <w:proofErr w:type="spellStart"/>
-      <w:r>
-        <w:rPr>
-          <w:rFonts w:cstheme="minorHAnsi"/>
-        </w:rPr>
-        <w:t>max</w:t>
-      </w:r>
-      <w:proofErr w:type="spellEnd"/>
-      <w:r>
-        <w:rPr>
-          <w:rFonts w:cstheme="minorHAnsi"/>
-        </w:rPr>
-        <w:t xml:space="preserve">(f)), es decir, 1 menos la función sobre el valor máximo de la función en caso de que sepamos cual es, y de esa forma podemos mapear el valor de la función objetivo en un valor de </w:t>
-      </w:r>
-      <w:proofErr w:type="spellStart"/>
-      <w:r>
-        <w:rPr>
-          <w:rFonts w:cstheme="minorHAnsi"/>
-        </w:rPr>
-        <w:t>fitness</w:t>
-      </w:r>
-      <w:proofErr w:type="spellEnd"/>
-      <w:r>
-        <w:rPr>
-          <w:rFonts w:cstheme="minorHAnsi"/>
-        </w:rPr>
-        <w:t xml:space="preserve"> y pasamos de un problema de minimización a uno de maximización.</w:t>
-      </w:r>
-    </w:p>
-    <w:p>
-      <w:pPr>
-        <w:spacing w:after="0"/>
-        <w:ind w:left="-567" w:right="-568"/>
+        <w:t>Volviendo al ejercicio</w:t>
+      </w:r>
+      <w:r>
         <w:rPr>
           <w:rFonts w:cstheme="minorHAnsi"/>
           <w:b/>
           <w:u w:val="single"/>
         </w:rPr>
-      </w:pPr>
-    </w:p>
-    <w:p>
-      <w:pPr>
-        <w:spacing w:after="0"/>
-        <w:ind w:left="-567" w:right="-568"/>
-        <w:rPr>
-          <w:rFonts w:cstheme="minorHAnsi"/>
-        </w:rPr>
-      </w:pPr>
-      <w:r>
-        <w:rPr>
-          <w:rFonts w:cstheme="minorHAnsi"/>
-        </w:rPr>
-        <w:t xml:space="preserve">Por último, hay dos </w:t>
-      </w:r>
-      <w:r>
-        <w:rPr>
-          <w:rFonts w:cstheme="minorHAnsi"/>
-          <w:i/>
-          <w:u w:val="single"/>
-        </w:rPr>
-        <w:t>estrategias</w:t>
-      </w:r>
-      <w:r>
-        <w:rPr>
-          <w:rFonts w:cstheme="minorHAnsi"/>
-          <w:i/>
-        </w:rPr>
-        <w:t xml:space="preserve"> para tener en cuenta al momento de </w:t>
-      </w:r>
-      <w:r>
-        <w:rPr>
-          <w:rFonts w:cstheme="minorHAnsi"/>
-          <w:i/>
-          <w:u w:val="single"/>
-        </w:rPr>
-        <w:t>reemplazar la población</w:t>
-      </w:r>
-      <w:r>
-        <w:rPr>
-          <w:rFonts w:cstheme="minorHAnsi"/>
-          <w:i/>
-        </w:rPr>
-        <w:t xml:space="preserve"> por su </w:t>
-      </w:r>
-      <w:proofErr w:type="gramStart"/>
-      <w:r>
-        <w:rPr>
-          <w:rFonts w:cstheme="minorHAnsi"/>
-          <w:i/>
-        </w:rPr>
-        <w:t>descendencia</w:t>
-      </w:r>
-      <w:proofErr w:type="gramEnd"/>
-      <w:r>
-        <w:rPr>
-          <w:rFonts w:cstheme="minorHAnsi"/>
-        </w:rPr>
-        <w:t>, que son el elitismo y la brecha generacional.</w:t>
-      </w:r>
-    </w:p>
-    <w:p>
-      <w:pPr>
-        <w:spacing w:after="0"/>
-        <w:ind w:left="-567" w:right="-568"/>
-        <w:rPr>
-          <w:rFonts w:cstheme="minorHAnsi"/>
-        </w:rPr>
-      </w:pPr>
-    </w:p>
-    <w:p>
-      <w:pPr>
-        <w:spacing w:after="0"/>
-        <w:ind w:left="-567" w:right="-568"/>
-        <w:rPr>
-          <w:rFonts w:cstheme="minorHAnsi"/>
-        </w:rPr>
-      </w:pPr>
-      <w:r>
-        <w:rPr>
-          <w:rFonts w:cstheme="minorHAnsi"/>
-        </w:rPr>
-        <w:t>-</w:t>
-      </w:r>
-      <w:r>
-        <w:rPr>
-          <w:rFonts w:cstheme="minorHAnsi"/>
-          <w:b/>
-          <w:u w:val="single"/>
-        </w:rPr>
-        <w:t>Elitismo</w:t>
-      </w:r>
-      <w:r>
-        <w:rPr>
-          <w:rFonts w:cstheme="minorHAnsi"/>
-        </w:rPr>
-        <w:t xml:space="preserve">: consiste en copiar </w:t>
-      </w:r>
-      <w:r>
-        <w:rPr>
-          <w:rFonts w:cstheme="minorHAnsi"/>
-        </w:rPr>
-        <w:t xml:space="preserve">de la población </w:t>
-      </w:r>
-      <w:r>
-        <w:rPr>
-          <w:rFonts w:cstheme="minorHAnsi"/>
-        </w:rPr>
-        <w:t xml:space="preserve">actual </w:t>
-      </w:r>
-      <w:r>
-        <w:rPr>
-          <w:rFonts w:cstheme="minorHAnsi"/>
-        </w:rPr>
-        <w:t>el mejor individuo que tenemos</w:t>
-      </w:r>
-      <w:r>
-        <w:rPr>
-          <w:rFonts w:cstheme="minorHAnsi"/>
-        </w:rPr>
-        <w:t xml:space="preserve">, </w:t>
-      </w:r>
-      <w:r>
-        <w:rPr>
-          <w:rFonts w:cstheme="minorHAnsi"/>
-        </w:rPr>
-        <w:t>y pasarlo a</w:t>
-      </w:r>
-      <w:r>
-        <w:rPr>
-          <w:rFonts w:cstheme="minorHAnsi"/>
-        </w:rPr>
+        <w:t xml:space="preserve"> 1</w:t>
+      </w:r>
+    </w:p>
+    <w:p>
+      <w:pPr>
+        <w:spacing w:after="0"/>
+        <w:ind w:left="-567" w:right="-568"/>
+      </w:pPr>
+    </w:p>
+    <w:p>
+      <w:pPr>
+        <w:spacing w:after="0"/>
+        <w:ind w:left="-567" w:right="-568"/>
+      </w:pPr>
+      <w:r>
+        <w:t xml:space="preserve">Una vez implementado el algoritmo genético, lo debemos probar </w:t>
+      </w:r>
+      <w:r>
+        <w:rPr>
+          <w:u w:val="single"/>
+        </w:rPr>
+        <w:t>buscando el mínimo global de esas funciones</w:t>
+      </w:r>
+      <w:r>
+        <w:t xml:space="preserve"> “f(x)”, donde la primera es una </w:t>
+      </w:r>
+      <w:r>
+        <w:t>funci</w:t>
+      </w:r>
+      <w:r>
+        <w:t>ón de una variable y que tiene</w:t>
+      </w:r>
+      <w:r>
+        <w:t xml:space="preserve"> vari</w:t>
+      </w:r>
+      <w:r>
+        <w:t xml:space="preserve">os mínimos locales, y la segunda </w:t>
+      </w:r>
+      <w:r>
+        <w:t xml:space="preserve">función f(x, y) es de dos variables entre -100 y 100, que es la graficada en </w:t>
+      </w:r>
+      <w:r>
+        <w:t>el pdf</w:t>
+      </w:r>
+      <w:r>
+        <w:t xml:space="preserve"> donde también se ve que tiene muchos mínimos locales y el algoritmo genético debería ser capaz de encontrar el mínimo global de la función.</w:t>
+      </w:r>
+    </w:p>
+    <w:p>
+      <w:pPr>
+        <w:spacing w:after="0"/>
+        <w:ind w:left="-567" w:right="-568"/>
+      </w:pPr>
+    </w:p>
+    <w:p>
+      <w:pPr>
+        <w:spacing w:after="0"/>
+        <w:ind w:left="-567" w:right="-568"/>
+        <w:rPr>
+          <w:rFonts w:cstheme="minorHAnsi"/>
+        </w:rPr>
+      </w:pPr>
+      <w:r>
+        <w:t xml:space="preserve">Por último, para comparar el desempeño del algoritmo genético, se pide implementar el </w:t>
+      </w:r>
+      <w:r>
+        <w:rPr>
+          <w:u w:val="single"/>
+        </w:rPr>
+        <w:t>método del gradiente descendente</w:t>
+      </w:r>
+      <w:r>
         <w:t xml:space="preserve"> </w:t>
       </w:r>
       <w:r>
-        <w:rPr>
-          <w:rFonts w:cstheme="minorHAnsi"/>
-        </w:rPr>
-        <w:t xml:space="preserve">la población siguiente, sin ninguna modificación, es decir, sin aplicarle operadores de variación. </w:t>
-      </w:r>
-    </w:p>
-    <w:p>
-      <w:pPr>
-        <w:spacing w:after="0"/>
-        <w:ind w:left="-567" w:right="-568"/>
-        <w:rPr>
-          <w:rFonts w:cstheme="minorHAnsi"/>
-        </w:rPr>
-      </w:pPr>
-      <w:r>
-        <w:rPr>
-          <w:rFonts w:cstheme="minorHAnsi"/>
-        </w:rPr>
-        <w:t xml:space="preserve">Eso tiene la </w:t>
-      </w:r>
-      <w:r>
-        <w:rPr>
-          <w:rFonts w:cstheme="minorHAnsi"/>
-          <w:u w:val="single"/>
-        </w:rPr>
-        <w:t>ventaja</w:t>
-      </w:r>
-      <w:r>
-        <w:rPr>
-          <w:rFonts w:cstheme="minorHAnsi"/>
-        </w:rPr>
-        <w:t xml:space="preserve"> de que no vamos a perder la mejor solución encontrada hasta el momento, que de otra forma con los operadores</w:t>
-      </w:r>
-      <w:r>
-        <w:rPr>
-          <w:rFonts w:cstheme="minorHAnsi"/>
-        </w:rPr>
-        <w:t xml:space="preserve"> de variación se podría perder. Además, nos permite aumentar la probabilidad de mutación, permitiendo una mejor exploración del espacio de búsqueda sin riesgo de complicar la convergencia del algoritmo.</w:t>
-      </w:r>
-    </w:p>
-    <w:p>
-      <w:pPr>
-        <w:spacing w:after="0"/>
-        <w:ind w:left="-567" w:right="-568"/>
-        <w:rPr>
-          <w:rFonts w:cstheme="minorHAnsi"/>
-        </w:rPr>
-      </w:pPr>
-      <w:r>
-        <w:rPr>
-          <w:rFonts w:cstheme="minorHAnsi"/>
-        </w:rPr>
-        <w:t>(</w:t>
-      </w:r>
-      <w:proofErr w:type="spellStart"/>
-      <w:r>
-        <w:rPr>
-          <w:rFonts w:cstheme="minorHAnsi"/>
-        </w:rPr>
-        <w:t>Sofi</w:t>
-      </w:r>
-      <w:proofErr w:type="spellEnd"/>
-      <w:r>
-        <w:rPr>
-          <w:rFonts w:cstheme="minorHAnsi"/>
-        </w:rPr>
-        <w:t xml:space="preserve"> tenía anotado que si no se hace elitismo, el </w:t>
-      </w:r>
-      <w:proofErr w:type="spellStart"/>
-      <w:r>
-        <w:rPr>
-          <w:rFonts w:cstheme="minorHAnsi"/>
-        </w:rPr>
-        <w:t>fitness</w:t>
-      </w:r>
-      <w:proofErr w:type="spellEnd"/>
-      <w:r>
-        <w:rPr>
-          <w:rFonts w:cstheme="minorHAnsi"/>
-        </w:rPr>
-        <w:t xml:space="preserve"> puede oscilar).</w:t>
-      </w:r>
-    </w:p>
-    <w:p>
-      <w:pPr>
-        <w:spacing w:after="0"/>
-        <w:ind w:left="-567" w:right="-568"/>
-        <w:rPr>
-          <w:rFonts w:cstheme="minorHAnsi"/>
-        </w:rPr>
-      </w:pPr>
-    </w:p>
-    <w:p>
-      <w:pPr>
-        <w:spacing w:after="0"/>
-        <w:ind w:left="-567" w:right="-568"/>
-        <w:rPr>
-          <w:rFonts w:cstheme="minorHAnsi"/>
-        </w:rPr>
-      </w:pPr>
-      <w:r>
-        <w:rPr>
-          <w:rFonts w:cstheme="minorHAnsi"/>
-        </w:rPr>
-        <w:t>-</w:t>
-      </w:r>
-      <w:r>
-        <w:rPr>
-          <w:rFonts w:cstheme="minorHAnsi"/>
-          <w:b/>
-          <w:u w:val="single"/>
-        </w:rPr>
-        <w:t>Brecha generacional</w:t>
-      </w:r>
-      <w:r>
-        <w:rPr>
-          <w:rFonts w:cstheme="minorHAnsi"/>
-        </w:rPr>
-        <w:t xml:space="preserve">: consiste en seleccionar una cantidad determinada de individuos de la población, empleando el algoritmo de selección, es decir, dándole mayor probabilidad a los individuos más aptos, y también copiar esos individuos sin modificación </w:t>
-      </w:r>
-      <w:r>
-        <w:rPr>
-          <w:rFonts w:cstheme="minorHAnsi"/>
-        </w:rPr>
-        <w:t>para pasarlos a</w:t>
-      </w:r>
-      <w:r>
-        <w:rPr>
-          <w:rFonts w:cstheme="minorHAnsi"/>
-        </w:rPr>
-        <w:t xml:space="preserve"> la población de la generación siguiente. De esta forma se favorece la </w:t>
-      </w:r>
-      <w:r>
-        <w:rPr>
-          <w:rFonts w:cstheme="minorHAnsi"/>
-          <w:u w:val="single"/>
-        </w:rPr>
-        <w:t>estabilidad</w:t>
-      </w:r>
-      <w:r>
-        <w:rPr>
-          <w:rFonts w:cstheme="minorHAnsi"/>
-        </w:rPr>
-        <w:t xml:space="preserve"> de convergencia del algoritmo.</w:t>
-      </w:r>
-    </w:p>
-    <w:p>
-      <w:pPr>
-        <w:spacing w:after="0"/>
-        <w:ind w:left="-567" w:right="-568"/>
-        <w:rPr>
-          <w:rFonts w:cstheme="minorHAnsi"/>
-        </w:rPr>
-      </w:pPr>
-    </w:p>
-    <w:p>
-      <w:pPr>
-        <w:spacing w:after="0"/>
-        <w:ind w:left="-567" w:right="-568"/>
-        <w:rPr>
-          <w:rFonts w:cstheme="minorHAnsi"/>
-          <w:b/>
-          <w:u w:val="single"/>
-        </w:rPr>
-      </w:pPr>
-      <w:r>
-        <w:rPr>
-          <w:rFonts w:cstheme="minorHAnsi"/>
-          <w:b/>
-          <w:u w:val="single"/>
-        </w:rPr>
-        <w:t>Volviendo al ejercicio</w:t>
-      </w:r>
-      <w:r>
-        <w:rPr>
-          <w:rFonts w:cstheme="minorHAnsi"/>
-          <w:b/>
-          <w:u w:val="single"/>
-        </w:rPr>
-        <w:t xml:space="preserve"> 1</w:t>
-      </w:r>
-    </w:p>
-    <w:p>
-      <w:pPr>
-        <w:spacing w:after="0"/>
-        <w:ind w:left="-567" w:right="-568"/>
-      </w:pPr>
-    </w:p>
-    <w:p>
-      <w:pPr>
-        <w:spacing w:after="0"/>
-        <w:ind w:left="-567" w:right="-568"/>
-      </w:pPr>
-      <w:r>
-        <w:t xml:space="preserve">Una vez implementado el algoritmo genético, lo debemos probar </w:t>
-      </w:r>
-      <w:r>
-        <w:rPr>
-          <w:u w:val="single"/>
-        </w:rPr>
-        <w:t>buscando el mínimo global de esas funciones</w:t>
-      </w:r>
-      <w:r>
-        <w:t xml:space="preserve"> “f(x)”, donde la primera es una </w:t>
-      </w:r>
-      <w:r>
-        <w:t>funci</w:t>
-      </w:r>
-      <w:r>
-        <w:t>ón de una variable y que tiene</w:t>
-      </w:r>
-      <w:r>
-        <w:t xml:space="preserve"> vari</w:t>
-      </w:r>
-      <w:r>
-        <w:t xml:space="preserve">os mínimos locales, y la segunda </w:t>
-      </w:r>
-      <w:r>
-        <w:t xml:space="preserve">función f(x, y) es de dos variables entre -100 y 100, que es la graficada en </w:t>
-      </w:r>
-      <w:r>
-        <w:t xml:space="preserve">el </w:t>
-      </w:r>
-      <w:proofErr w:type="spellStart"/>
-      <w:r>
-        <w:t>pdf</w:t>
-      </w:r>
-      <w:proofErr w:type="spellEnd"/>
-      <w:r>
-        <w:t xml:space="preserve"> donde también se ve que tiene muchos mínimos locales y el algoritmo genético debería ser capaz de encontrar el mínimo global de la función.</w:t>
-      </w:r>
-    </w:p>
-    <w:p>
-      <w:pPr>
-        <w:spacing w:after="0"/>
-        <w:ind w:left="-567" w:right="-568"/>
-      </w:pPr>
-    </w:p>
-    <w:p>
-      <w:pPr>
-        <w:spacing w:after="0"/>
-        <w:ind w:left="-567" w:right="-568"/>
-        <w:rPr>
-          <w:rFonts w:cstheme="minorHAnsi"/>
-        </w:rPr>
-      </w:pPr>
-      <w:r>
-        <w:t xml:space="preserve">Por último, para comparar el desempeño del algoritmo genético, se pide implementar el </w:t>
-      </w:r>
-      <w:r>
-        <w:rPr>
-          <w:u w:val="single"/>
-        </w:rPr>
-        <w:t>método del gradiente descendente</w:t>
-      </w:r>
-      <w:r>
+        <w:t xml:space="preserve">para buscar el mínimo global de las funciones, para lo cual vamos a partir de un </w:t>
+      </w:r>
+      <w:r>
+        <w:rPr>
+          <w:rFonts w:cstheme="minorHAnsi"/>
+        </w:rPr>
+        <w:t>punto elegido al azar y hacer la búsqueda en base al gradiente, repitiendo eso “n” veces para que sea comparable al algoritmo genético.</w:t>
+      </w:r>
+    </w:p>
+    <w:p>
+      <w:pPr>
+        <w:spacing w:after="0"/>
+        <w:ind w:left="-567" w:right="-568"/>
+        <w:rPr>
+          <w:rFonts w:cstheme="minorHAnsi"/>
+        </w:rPr>
+      </w:pPr>
+    </w:p>
+    <w:p>
+      <w:pPr>
+        <w:spacing w:after="0"/>
+        <w:ind w:left="-567" w:right="-568"/>
+        <w:rPr>
+          <w:rFonts w:cstheme="minorHAnsi"/>
+        </w:rPr>
+      </w:pPr>
+      <w:r>
+        <w:rPr>
+          <w:rFonts w:cstheme="minorHAnsi"/>
+          <w:shd w:val="clear" w:color="auto" w:fill="FFFFFF"/>
+        </w:rPr>
+        <w:t xml:space="preserve">Esa comparación es simplemente hacer una búsqueda del mínimo por el método del gradiente descendente. </w:t>
+      </w:r>
+      <w:r>
+        <w:rPr>
+          <w:rFonts w:cstheme="minorHAnsi"/>
+          <w:shd w:val="clear" w:color="auto" w:fill="FFFFFF"/>
+        </w:rPr>
+        <w:t>Tendremos</w:t>
+      </w:r>
+      <w:r>
+        <w:rPr>
+          <w:rFonts w:cstheme="minorHAnsi"/>
+          <w:shd w:val="clear" w:color="auto" w:fill="FFFFFF"/>
+        </w:rPr>
+        <w:t xml:space="preserve"> una función f(x) (o f(x,</w:t>
+      </w:r>
+      <w:r>
+        <w:rPr>
+          <w:rFonts w:cstheme="minorHAnsi"/>
+          <w:shd w:val="clear" w:color="auto" w:fill="FFFFFF"/>
+        </w:rPr>
         <w:t xml:space="preserve"> </w:t>
       </w:r>
       <w:r>
-        <w:t xml:space="preserve">para buscar el mínimo global de las funciones, para lo cual vamos a partir de un </w:t>
-      </w:r>
-      <w:r>
-        <w:rPr>
-          <w:rFonts w:cstheme="minorHAnsi"/>
-        </w:rPr>
-        <w:t>punto elegido al azar y hacer la búsqueda en base al gradiente, repitiendo eso “n” veces para que sea comparable al algoritmo genético.</w:t>
-      </w:r>
-    </w:p>
-    <w:p>
-      <w:pPr>
-        <w:spacing w:after="0"/>
-        <w:ind w:left="-567" w:right="-568"/>
-        <w:rPr>
-          <w:rFonts w:cstheme="minorHAnsi"/>
-        </w:rPr>
-      </w:pPr>
-    </w:p>
-    <w:p>
-      <w:pPr>
-        <w:spacing w:after="0"/>
-        <w:ind w:left="-567" w:right="-568"/>
-        <w:rPr>
-          <w:rFonts w:cstheme="minorHAnsi"/>
-        </w:rPr>
-      </w:pPr>
-      <w:r>
         <w:rPr>
           <w:rFonts w:cstheme="minorHAnsi"/>
           <w:shd w:val="clear" w:color="auto" w:fill="FFFFFF"/>
         </w:rPr>
-        <w:t xml:space="preserve">Esa comparación es simplemente hacer una búsqueda del mínimo por el método del gradiente descendente. </w:t>
+        <w:t>y)</w:t>
       </w:r>
       <w:r>
         <w:rPr>
           <w:rFonts w:cstheme="minorHAnsi"/>
           <w:shd w:val="clear" w:color="auto" w:fill="FFFFFF"/>
         </w:rPr>
-        <w:t>Tendremos</w:t>
+        <w:t xml:space="preserve"> en el inciso ii</w:t>
       </w:r>
       <w:r>
         <w:rPr>
           <w:rFonts w:cstheme="minorHAnsi"/>
           <w:shd w:val="clear" w:color="auto" w:fill="FFFFFF"/>
         </w:rPr>
-        <w:t xml:space="preserve"> una función f(x) (o f(x,</w:t>
+        <w:t xml:space="preserve">) que </w:t>
       </w:r>
       <w:r>
         <w:rPr>
           <w:rFonts w:cstheme="minorHAnsi"/>
           <w:shd w:val="clear" w:color="auto" w:fill="FFFFFF"/>
         </w:rPr>
-        <w:t xml:space="preserve"> </w:t>
+        <w:t>queremos</w:t>
       </w:r>
       <w:r>
         <w:rPr>
           <w:rFonts w:cstheme="minorHAnsi"/>
           <w:shd w:val="clear" w:color="auto" w:fill="FFFFFF"/>
         </w:rPr>
-        <w:t>y)</w:t>
+        <w:t xml:space="preserve"> minimizar. Partiendo de un punto x_0 cu</w:t>
       </w:r>
       <w:r>
         <w:rPr>
           <w:rFonts w:cstheme="minorHAnsi"/>
           <w:shd w:val="clear" w:color="auto" w:fill="FFFFFF"/>
         </w:rPr>
-        <w:t xml:space="preserve"> en el inciso ii</w:t>
+        <w:t xml:space="preserve">alquiera (elegido al azar), sabemos </w:t>
       </w:r>
       <w:r>
         <w:rPr>
           <w:rFonts w:cstheme="minorHAnsi"/>
           <w:shd w:val="clear" w:color="auto" w:fill="FFFFFF"/>
         </w:rPr>
-        <w:t xml:space="preserve">) que </w:t>
-      </w:r>
-      <w:r>
-        <w:rPr>
-          <w:rFonts w:cstheme="minorHAnsi"/>
-          <w:shd w:val="clear" w:color="auto" w:fill="FFFFFF"/>
-        </w:rPr>
-        <w:t>queremos</w:t>
-      </w:r>
-      <w:r>
-        <w:rPr>
-          <w:rFonts w:cstheme="minorHAnsi"/>
-          <w:shd w:val="clear" w:color="auto" w:fill="FFFFFF"/>
-        </w:rPr>
-        <w:t xml:space="preserve"> minimizar. Partiendo de un punto x_0 cu</w:t>
-      </w:r>
-      <w:r>
-        <w:rPr>
-          <w:rFonts w:cstheme="minorHAnsi"/>
-          <w:shd w:val="clear" w:color="auto" w:fill="FFFFFF"/>
-        </w:rPr>
-        <w:t xml:space="preserve">alquiera (elegido al azar), sabemos </w:t>
-      </w:r>
-      <w:r>
-        <w:rPr>
-          <w:rFonts w:cstheme="minorHAnsi"/>
-          <w:shd w:val="clear" w:color="auto" w:fill="FFFFFF"/>
-        </w:rPr>
-        <w:t xml:space="preserve">que la dirección del gradiente en x_0 es la dirección donde la función crece más rápido, por lo tanto la dirección opuesta (-gradiente) será la que decrece más rápido. De esa forma, haces una iteración donde x_t+1 = </w:t>
-      </w:r>
-      <w:proofErr w:type="spellStart"/>
-      <w:r>
-        <w:rPr>
-          <w:rFonts w:cstheme="minorHAnsi"/>
-          <w:shd w:val="clear" w:color="auto" w:fill="FFFFFF"/>
-        </w:rPr>
-        <w:t>x_t</w:t>
-      </w:r>
-      <w:proofErr w:type="spellEnd"/>
-      <w:r>
-        <w:rPr>
-          <w:rFonts w:cstheme="minorHAnsi"/>
-          <w:shd w:val="clear" w:color="auto" w:fill="FFFFFF"/>
-        </w:rPr>
-        <w:t> - \alfa gradiente con un \alfa pequeño. Eso debe converger al mínimo local más próximo al punto inicial donde hayas empezado.</w:t>
+        <w:t>que la dirección del gradiente en x_0 es la dirección donde la función crece más rápido, por lo tanto la dirección opuesta (-gradiente) será la que decrece más rápido. De esa forma, haces una iteración donde x_t+1 = x_t - \alfa gradiente con un \alfa pequeño. Eso debe converger al mínimo local más próximo al punto inicial donde hayas empezado.</w:t>
       </w:r>
     </w:p>
     <w:p>
@@ -4156,61 +3649,7 @@
           <w:szCs w:val="24"/>
           <w:lang w:eastAsia="es-ES"/>
         </w:rPr>
-        <w:t xml:space="preserve">Este problema es fácil si ya </w:t>
-      </w:r>
-      <w:proofErr w:type="spellStart"/>
-      <w:r>
-        <w:rPr>
-          <w:rFonts w:eastAsia="Times New Roman" w:cstheme="minorHAnsi"/>
-          <w:szCs w:val="24"/>
-          <w:lang w:eastAsia="es-ES"/>
-        </w:rPr>
-        <w:t>tenés</w:t>
-      </w:r>
-      <w:proofErr w:type="spellEnd"/>
-      <w:r>
-        <w:rPr>
-          <w:rFonts w:eastAsia="Times New Roman" w:cstheme="minorHAnsi"/>
-          <w:szCs w:val="24"/>
-          <w:lang w:eastAsia="es-ES"/>
-        </w:rPr>
-        <w:t xml:space="preserve"> implementado el algoritmo genético. </w:t>
-      </w:r>
-      <w:proofErr w:type="spellStart"/>
-      <w:r>
-        <w:rPr>
-          <w:rFonts w:eastAsia="Times New Roman" w:cstheme="minorHAnsi"/>
-          <w:szCs w:val="24"/>
-          <w:lang w:eastAsia="es-ES"/>
-        </w:rPr>
-        <w:t>Tenés</w:t>
-      </w:r>
-      <w:proofErr w:type="spellEnd"/>
-      <w:r>
-        <w:rPr>
-          <w:rFonts w:eastAsia="Times New Roman" w:cstheme="minorHAnsi"/>
-          <w:szCs w:val="24"/>
-          <w:lang w:eastAsia="es-ES"/>
-        </w:rPr>
-        <w:t xml:space="preserve"> un conjunto de datos donde </w:t>
-      </w:r>
-      <w:proofErr w:type="spellStart"/>
-      <w:r>
-        <w:rPr>
-          <w:rFonts w:eastAsia="Times New Roman" w:cstheme="minorHAnsi"/>
-          <w:szCs w:val="24"/>
-          <w:lang w:eastAsia="es-ES"/>
-        </w:rPr>
-        <w:t>tenés</w:t>
-      </w:r>
-      <w:proofErr w:type="spellEnd"/>
-      <w:r>
-        <w:rPr>
-          <w:rFonts w:eastAsia="Times New Roman" w:cstheme="minorHAnsi"/>
-          <w:szCs w:val="24"/>
-          <w:lang w:eastAsia="es-ES"/>
-        </w:rPr>
-        <w:t xml:space="preserve"> pocos patrones, pero en una dimensión muy grande (es decir, la cantidad de entradas para hacer un </w:t>
+        <w:t xml:space="preserve">Este problema es fácil si ya tenés implementado el algoritmo genético. Tenés un conjunto de datos donde tenés pocos patrones, pero en una dimensión muy grande (es decir, la cantidad de entradas para hacer un </w:t>
       </w:r>
       <w:r>
         <w:rPr>
@@ -4280,25 +3719,7 @@
           <w:szCs w:val="24"/>
           <w:lang w:eastAsia="es-ES"/>
         </w:rPr>
-        <w:t xml:space="preserve">ividuos y la función de </w:t>
-      </w:r>
-      <w:proofErr w:type="spellStart"/>
-      <w:r>
-        <w:rPr>
-          <w:rFonts w:eastAsia="Times New Roman" w:cstheme="minorHAnsi"/>
-          <w:szCs w:val="24"/>
-          <w:lang w:eastAsia="es-ES"/>
-        </w:rPr>
-        <w:t>fitness</w:t>
-      </w:r>
-      <w:proofErr w:type="spellEnd"/>
-      <w:r>
-        <w:rPr>
-          <w:rFonts w:eastAsia="Times New Roman" w:cstheme="minorHAnsi"/>
-          <w:szCs w:val="24"/>
-          <w:lang w:eastAsia="es-ES"/>
-        </w:rPr>
-        <w:t>:</w:t>
+        <w:t>ividuos y la función de fitness:</w:t>
       </w:r>
     </w:p>
     <w:p>
@@ -4442,43 +3863,7 @@
           <w:szCs w:val="24"/>
           <w:lang w:eastAsia="es-ES"/>
         </w:rPr>
-        <w:t xml:space="preserve">características (entradas) del </w:t>
-      </w:r>
-      <w:proofErr w:type="spellStart"/>
-      <w:r>
-        <w:rPr>
-          <w:rFonts w:eastAsia="Times New Roman" w:cstheme="minorHAnsi"/>
-          <w:szCs w:val="24"/>
-          <w:lang w:eastAsia="es-ES"/>
-        </w:rPr>
-        <w:t>dataset</w:t>
-      </w:r>
-      <w:proofErr w:type="spellEnd"/>
-      <w:r>
-        <w:rPr>
-          <w:rFonts w:eastAsia="Times New Roman" w:cstheme="minorHAnsi"/>
-          <w:szCs w:val="24"/>
-          <w:lang w:eastAsia="es-ES"/>
-        </w:rPr>
-        <w:t xml:space="preserve">, donde cada bit indica si esa característica la vas a usar o no en el entrenamiento. Por ejemplo, suponiendo que hubiera 5 entradas solamente, una cadena 1 0 0 1 0 te diría que </w:t>
-      </w:r>
-      <w:proofErr w:type="spellStart"/>
-      <w:r>
-        <w:rPr>
-          <w:rFonts w:eastAsia="Times New Roman" w:cstheme="minorHAnsi"/>
-          <w:szCs w:val="24"/>
-          <w:lang w:eastAsia="es-ES"/>
-        </w:rPr>
-        <w:t>tenés</w:t>
-      </w:r>
-      <w:proofErr w:type="spellEnd"/>
-      <w:r>
-        <w:rPr>
-          <w:rFonts w:eastAsia="Times New Roman" w:cstheme="minorHAnsi"/>
-          <w:szCs w:val="24"/>
-          <w:lang w:eastAsia="es-ES"/>
-        </w:rPr>
-        <w:t xml:space="preserve"> que usar sólo las características en la primera y cuarta posición, y el resto descartarlas.</w:t>
+        <w:t>características (entradas) del dataset, donde cada bit indica si esa característica la vas a usar o no en el entrenamiento. Por ejemplo, suponiendo que hubiera 5 entradas solamente, una cadena 1 0 0 1 0 te diría que tenés que usar sólo las características en la primera y cuarta posición, y el resto descartarlas.</w:t>
       </w:r>
     </w:p>
     <w:p>
@@ -4510,46 +3895,17 @@
           <w:szCs w:val="24"/>
           <w:lang w:eastAsia="es-ES"/>
         </w:rPr>
-        <w:t xml:space="preserve">2) lo otro que </w:t>
-      </w:r>
-      <w:proofErr w:type="spellStart"/>
-      <w:r>
-        <w:rPr>
-          <w:rFonts w:eastAsia="Times New Roman" w:cstheme="minorHAnsi"/>
-          <w:szCs w:val="24"/>
-          <w:lang w:eastAsia="es-ES"/>
-        </w:rPr>
-        <w:t>tenés</w:t>
-      </w:r>
-      <w:proofErr w:type="spellEnd"/>
-      <w:r>
-        <w:rPr>
-          <w:rFonts w:eastAsia="Times New Roman" w:cstheme="minorHAnsi"/>
-          <w:szCs w:val="24"/>
-          <w:lang w:eastAsia="es-ES"/>
-        </w:rPr>
-        <w:t xml:space="preserve"> que modificar es la </w:t>
-      </w:r>
-      <w:r>
-        <w:rPr>
-          <w:rFonts w:eastAsia="Times New Roman" w:cstheme="minorHAnsi"/>
-          <w:szCs w:val="24"/>
-          <w:u w:val="single"/>
-          <w:lang w:eastAsia="es-ES"/>
-        </w:rPr>
-        <w:t xml:space="preserve">función de </w:t>
-      </w:r>
-      <w:proofErr w:type="spellStart"/>
-      <w:r>
-        <w:rPr>
-          <w:rFonts w:eastAsia="Times New Roman" w:cstheme="minorHAnsi"/>
-          <w:szCs w:val="24"/>
-          <w:u w:val="single"/>
-          <w:lang w:eastAsia="es-ES"/>
-        </w:rPr>
-        <w:t>fitness</w:t>
-      </w:r>
-      <w:proofErr w:type="spellEnd"/>
+        <w:t xml:space="preserve">2) lo otro que tenés que modificar es la </w:t>
+      </w:r>
+      <w:r>
+        <w:rPr>
+          <w:rFonts w:eastAsia="Times New Roman" w:cstheme="minorHAnsi"/>
+          <w:szCs w:val="24"/>
+          <w:u w:val="single"/>
+          <w:lang w:eastAsia="es-ES"/>
+        </w:rPr>
+        <w:t>función de fitness</w:t>
+      </w:r>
       <w:r>
         <w:rPr>
           <w:rFonts w:eastAsia="Times New Roman" w:cstheme="minorHAnsi"/>
@@ -4580,68 +3936,74 @@
           <w:szCs w:val="24"/>
           <w:lang w:eastAsia="es-ES"/>
         </w:rPr>
-        <w:t xml:space="preserve"> se hace eso? primero </w:t>
-      </w:r>
-      <w:proofErr w:type="spellStart"/>
-      <w:r>
-        <w:rPr>
-          <w:rFonts w:eastAsia="Times New Roman" w:cstheme="minorHAnsi"/>
-          <w:szCs w:val="24"/>
-          <w:lang w:eastAsia="es-ES"/>
-        </w:rPr>
-        <w:t>tenés</w:t>
-      </w:r>
-      <w:proofErr w:type="spellEnd"/>
-      <w:r>
-        <w:rPr>
-          <w:rFonts w:eastAsia="Times New Roman" w:cstheme="minorHAnsi"/>
-          <w:szCs w:val="24"/>
-          <w:lang w:eastAsia="es-ES"/>
-        </w:rPr>
-        <w:t xml:space="preserve"> que tener claro el objetivo, que en realidad son dos: por un lado </w:t>
-      </w:r>
-      <w:proofErr w:type="spellStart"/>
-      <w:r>
-        <w:rPr>
-          <w:rFonts w:eastAsia="Times New Roman" w:cstheme="minorHAnsi"/>
-          <w:szCs w:val="24"/>
-          <w:lang w:eastAsia="es-ES"/>
-        </w:rPr>
-        <w:t>querés</w:t>
-      </w:r>
-      <w:proofErr w:type="spellEnd"/>
-      <w:r>
-        <w:rPr>
-          <w:rFonts w:eastAsia="Times New Roman" w:cstheme="minorHAnsi"/>
-          <w:szCs w:val="24"/>
-          <w:lang w:eastAsia="es-ES"/>
-        </w:rPr>
-        <w:t xml:space="preserve"> que el clasificador funcione muy bien</w:t>
-      </w:r>
-      <w:r>
-        <w:rPr>
-          <w:rFonts w:eastAsia="Times New Roman" w:cstheme="minorHAnsi"/>
-          <w:szCs w:val="24"/>
-          <w:lang w:eastAsia="es-ES"/>
-        </w:rPr>
-        <w:t xml:space="preserve"> (maximizar)</w:t>
-      </w:r>
-      <w:r>
-        <w:rPr>
-          <w:rFonts w:eastAsia="Times New Roman" w:cstheme="minorHAnsi"/>
-          <w:szCs w:val="24"/>
-          <w:lang w:eastAsia="es-ES"/>
-        </w:rPr>
-        <w:t xml:space="preserve">, y por otro </w:t>
-      </w:r>
-      <w:proofErr w:type="spellStart"/>
-      <w:r>
-        <w:rPr>
-          <w:rFonts w:eastAsia="Times New Roman" w:cstheme="minorHAnsi"/>
-          <w:szCs w:val="24"/>
-          <w:lang w:eastAsia="es-ES"/>
-        </w:rPr>
-        <w:t>quer</w:t>
+        <w:t xml:space="preserve"> se hace eso? primero tenés que tener claro el objetivo, que en realidad son </w:t>
+      </w:r>
+      <w:r>
+        <w:rPr>
+          <w:rFonts w:eastAsia="Times New Roman" w:cstheme="minorHAnsi"/>
+          <w:szCs w:val="24"/>
+          <w:u w:val="single"/>
+          <w:lang w:eastAsia="es-ES"/>
+        </w:rPr>
+        <w:t>dos</w:t>
+      </w:r>
+      <w:r>
+        <w:rPr>
+          <w:rFonts w:eastAsia="Times New Roman" w:cstheme="minorHAnsi"/>
+          <w:szCs w:val="24"/>
+          <w:u w:val="single"/>
+          <w:lang w:eastAsia="es-ES"/>
+        </w:rPr>
+        <w:t xml:space="preserve"> objetivos</w:t>
+      </w:r>
+      <w:r>
+        <w:rPr>
+          <w:rFonts w:eastAsia="Times New Roman" w:cstheme="minorHAnsi"/>
+          <w:szCs w:val="24"/>
+          <w:lang w:eastAsia="es-ES"/>
+        </w:rPr>
+        <w:t>: por un lado querés que el clasificador funcione muy bien</w:t>
+      </w:r>
+      <w:r>
+        <w:rPr>
+          <w:rFonts w:eastAsia="Times New Roman" w:cstheme="minorHAnsi"/>
+          <w:szCs w:val="24"/>
+          <w:lang w:eastAsia="es-ES"/>
+        </w:rPr>
+        <w:t xml:space="preserve"> (</w:t>
+      </w:r>
+      <w:r>
+        <w:rPr>
+          <w:rFonts w:eastAsia="Times New Roman" w:cstheme="minorHAnsi"/>
+          <w:szCs w:val="24"/>
+          <w:u w:val="single"/>
+          <w:lang w:eastAsia="es-ES"/>
+        </w:rPr>
+        <w:t>maximizar</w:t>
+      </w:r>
+      <w:r>
+        <w:rPr>
+          <w:rFonts w:eastAsia="Times New Roman" w:cstheme="minorHAnsi"/>
+          <w:szCs w:val="24"/>
+          <w:lang w:eastAsia="es-ES"/>
+        </w:rPr>
+        <w:t xml:space="preserve"> el accuracy</w:t>
+      </w:r>
+      <w:r>
+        <w:rPr>
+          <w:rFonts w:eastAsia="Times New Roman" w:cstheme="minorHAnsi"/>
+          <w:szCs w:val="24"/>
+          <w:lang w:eastAsia="es-ES"/>
+        </w:rPr>
+        <w:t>)</w:t>
+      </w:r>
+      <w:r>
+        <w:rPr>
+          <w:rFonts w:eastAsia="Times New Roman" w:cstheme="minorHAnsi"/>
+          <w:szCs w:val="24"/>
+          <w:lang w:eastAsia="es-ES"/>
+        </w:rPr>
+        <w:t>, y por otro quer</w:t>
       </w:r>
       <w:r>
         <w:rPr>
@@ -4657,241 +4019,40 @@
           <w:szCs w:val="24"/>
           <w:lang w:eastAsia="es-ES"/>
         </w:rPr>
-        <w:t>s</w:t>
-      </w:r>
-      <w:proofErr w:type="spellEnd"/>
-      <w:r>
-        <w:rPr>
-          <w:rFonts w:eastAsia="Times New Roman" w:cstheme="minorHAnsi"/>
-          <w:szCs w:val="24"/>
-          <w:lang w:eastAsia="es-ES"/>
-        </w:rPr>
-        <w:t xml:space="preserve"> que use la menor cantidad de características posibles</w:t>
-      </w:r>
-      <w:r>
-        <w:rPr>
-          <w:rFonts w:eastAsia="Times New Roman" w:cstheme="minorHAnsi"/>
-          <w:szCs w:val="24"/>
-          <w:lang w:eastAsia="es-ES"/>
-        </w:rPr>
-        <w:t xml:space="preserve"> (minimizar la cantidad de características)</w:t>
-      </w:r>
-      <w:r>
-        <w:rPr>
-          <w:rFonts w:eastAsia="Times New Roman" w:cstheme="minorHAnsi"/>
-          <w:szCs w:val="24"/>
-          <w:lang w:eastAsia="es-ES"/>
-        </w:rPr>
-        <w:t xml:space="preserve">. Entonces vas a usar una </w:t>
-      </w:r>
-      <w:r>
-        <w:rPr>
-          <w:rFonts w:eastAsia="Times New Roman" w:cstheme="minorHAnsi"/>
-          <w:szCs w:val="24"/>
-          <w:u w:val="single"/>
-          <w:lang w:eastAsia="es-ES"/>
-        </w:rPr>
-        <w:t xml:space="preserve">función de </w:t>
-      </w:r>
-      <w:proofErr w:type="spellStart"/>
-      <w:r>
-        <w:rPr>
-          <w:rFonts w:eastAsia="Times New Roman" w:cstheme="minorHAnsi"/>
-          <w:szCs w:val="24"/>
-          <w:u w:val="single"/>
-          <w:lang w:eastAsia="es-ES"/>
-        </w:rPr>
-        <w:t>fitness</w:t>
-      </w:r>
-      <w:proofErr w:type="spellEnd"/>
-      <w:r>
-        <w:rPr>
-          <w:rFonts w:eastAsia="Times New Roman" w:cstheme="minorHAnsi"/>
-          <w:szCs w:val="24"/>
-          <w:u w:val="single"/>
-          <w:lang w:eastAsia="es-ES"/>
-        </w:rPr>
-        <w:t xml:space="preserve"> con dos términos</w:t>
-      </w:r>
-      <w:r>
-        <w:rPr>
-          <w:rFonts w:eastAsia="Times New Roman" w:cstheme="minorHAnsi"/>
-          <w:szCs w:val="24"/>
-          <w:lang w:eastAsia="es-ES"/>
-        </w:rPr>
-        <w:t xml:space="preserve">, uno es directamente el </w:t>
-      </w:r>
-      <w:proofErr w:type="spellStart"/>
-      <w:r>
-        <w:rPr>
-          <w:rFonts w:eastAsia="Times New Roman" w:cstheme="minorHAnsi"/>
-          <w:szCs w:val="24"/>
-          <w:lang w:eastAsia="es-ES"/>
-        </w:rPr>
-        <w:t>accuracy</w:t>
-      </w:r>
-      <w:proofErr w:type="spellEnd"/>
-      <w:r>
-        <w:rPr>
-          <w:rFonts w:eastAsia="Times New Roman" w:cstheme="minorHAnsi"/>
-          <w:szCs w:val="24"/>
-          <w:lang w:eastAsia="es-ES"/>
-        </w:rPr>
-        <w:t xml:space="preserve"> de un clasificador, y el otro tiene que restar </w:t>
-      </w:r>
-      <w:proofErr w:type="spellStart"/>
-      <w:r>
-        <w:rPr>
-          <w:rFonts w:eastAsia="Times New Roman" w:cstheme="minorHAnsi"/>
-          <w:szCs w:val="24"/>
-          <w:lang w:eastAsia="es-ES"/>
-        </w:rPr>
-        <w:t>fitness</w:t>
-      </w:r>
-      <w:proofErr w:type="spellEnd"/>
-      <w:r>
-        <w:rPr>
-          <w:rFonts w:eastAsia="Times New Roman" w:cstheme="minorHAnsi"/>
-          <w:szCs w:val="24"/>
-          <w:lang w:eastAsia="es-ES"/>
-        </w:rPr>
-        <w:t xml:space="preserve"> si el número de </w:t>
-      </w:r>
-      <w:r>
-        <w:rPr>
-          <w:rFonts w:eastAsia="Times New Roman" w:cstheme="minorHAnsi"/>
-          <w:szCs w:val="24"/>
-          <w:lang w:eastAsia="es-ES"/>
-        </w:rPr>
-        <w:t>características</w:t>
-      </w:r>
-      <w:r>
-        <w:rPr>
-          <w:rFonts w:eastAsia="Times New Roman" w:cstheme="minorHAnsi"/>
-          <w:szCs w:val="24"/>
-          <w:lang w:eastAsia="es-ES"/>
-        </w:rPr>
-        <w:t xml:space="preserve"> usadas es muy alto. Entonces </w:t>
-      </w:r>
-      <w:proofErr w:type="spellStart"/>
-      <w:r>
-        <w:rPr>
-          <w:rFonts w:eastAsia="Times New Roman" w:cstheme="minorHAnsi"/>
-          <w:szCs w:val="24"/>
-          <w:lang w:eastAsia="es-ES"/>
-        </w:rPr>
-        <w:t>fitne</w:t>
-      </w:r>
-      <w:r>
-        <w:rPr>
-          <w:rFonts w:eastAsia="Times New Roman" w:cstheme="minorHAnsi"/>
-          <w:szCs w:val="24"/>
-          <w:lang w:eastAsia="es-ES"/>
-        </w:rPr>
-        <w:t>s</w:t>
-      </w:r>
-      <w:r>
-        <w:rPr>
-          <w:rFonts w:eastAsia="Times New Roman" w:cstheme="minorHAnsi"/>
-          <w:szCs w:val="24"/>
-          <w:lang w:eastAsia="es-ES"/>
-        </w:rPr>
-        <w:t>s</w:t>
-      </w:r>
-      <w:proofErr w:type="spellEnd"/>
-      <w:r>
-        <w:rPr>
-          <w:rFonts w:eastAsia="Times New Roman" w:cstheme="minorHAnsi"/>
-          <w:szCs w:val="24"/>
-          <w:lang w:eastAsia="es-ES"/>
-        </w:rPr>
-        <w:t xml:space="preserve"> = \alfa* </w:t>
-      </w:r>
-      <w:proofErr w:type="spellStart"/>
-      <w:r>
-        <w:rPr>
-          <w:rFonts w:eastAsia="Times New Roman" w:cstheme="minorHAnsi"/>
-          <w:szCs w:val="24"/>
-          <w:lang w:eastAsia="es-ES"/>
-        </w:rPr>
-        <w:t>accuracy</w:t>
-      </w:r>
-      <w:proofErr w:type="spellEnd"/>
-      <w:r>
-        <w:rPr>
-          <w:rFonts w:eastAsia="Times New Roman" w:cstheme="minorHAnsi"/>
-          <w:szCs w:val="24"/>
-          <w:lang w:eastAsia="es-ES"/>
-        </w:rPr>
-        <w:t xml:space="preserve"> - \beta (número de características elegidas del individuo/número de características totales), donde \alfa y \beta son parámetros que controlan qué tanta importancia se le da a estos dos objetivos (si alfa es más grande, el algoritmo tratará de maximizar el </w:t>
-      </w:r>
-      <w:proofErr w:type="spellStart"/>
-      <w:r>
-        <w:rPr>
-          <w:rFonts w:eastAsia="Times New Roman" w:cstheme="minorHAnsi"/>
-          <w:szCs w:val="24"/>
-          <w:lang w:eastAsia="es-ES"/>
-        </w:rPr>
-        <w:t>accuracy</w:t>
-      </w:r>
-      <w:proofErr w:type="spellEnd"/>
-      <w:r>
-        <w:rPr>
-          <w:rFonts w:eastAsia="Times New Roman" w:cstheme="minorHAnsi"/>
-          <w:szCs w:val="24"/>
-          <w:lang w:eastAsia="es-ES"/>
-        </w:rPr>
-        <w:t xml:space="preserve"> sin importarle tanto usar </w:t>
-      </w:r>
-      <w:r>
-        <w:rPr>
-          <w:rFonts w:eastAsia="Times New Roman" w:cstheme="minorHAnsi"/>
-          <w:szCs w:val="24"/>
-          <w:lang w:eastAsia="es-ES"/>
-        </w:rPr>
-        <w:t>más cantidad de</w:t>
-      </w:r>
-      <w:r>
-        <w:rPr>
-          <w:rFonts w:eastAsia="Times New Roman" w:cstheme="minorHAnsi"/>
-          <w:szCs w:val="24"/>
-          <w:lang w:eastAsia="es-ES"/>
-        </w:rPr>
-        <w:t xml:space="preserve"> características, si beta es más alto tratará de reducir la cantidad de características sacrific</w:t>
-      </w:r>
-      <w:r>
-        <w:rPr>
-          <w:rFonts w:eastAsia="Times New Roman" w:cstheme="minorHAnsi"/>
-          <w:szCs w:val="24"/>
-          <w:lang w:eastAsia="es-ES"/>
-        </w:rPr>
-        <w:t xml:space="preserve">ando un poco de </w:t>
-      </w:r>
-      <w:proofErr w:type="spellStart"/>
-      <w:r>
-        <w:rPr>
-          <w:rFonts w:eastAsia="Times New Roman" w:cstheme="minorHAnsi"/>
-          <w:szCs w:val="24"/>
-          <w:lang w:eastAsia="es-ES"/>
-        </w:rPr>
-        <w:t>accuracy</w:t>
-      </w:r>
-      <w:proofErr w:type="spellEnd"/>
-      <w:r>
-        <w:rPr>
-          <w:rFonts w:eastAsia="Times New Roman" w:cstheme="minorHAnsi"/>
-          <w:szCs w:val="24"/>
-          <w:lang w:eastAsia="es-ES"/>
-        </w:rPr>
-        <w:t>, y así</w:t>
-      </w:r>
-      <w:r>
-        <w:rPr>
-          <w:rFonts w:eastAsia="Times New Roman" w:cstheme="minorHAnsi"/>
-          <w:szCs w:val="24"/>
-          <w:lang w:eastAsia="es-ES"/>
-        </w:rPr>
-        <w:t>)</w:t>
+        <w:t>s que use la menor cantidad de características posibles</w:t>
+      </w:r>
+      <w:r>
+        <w:rPr>
+          <w:rFonts w:eastAsia="Times New Roman" w:cstheme="minorHAnsi"/>
+          <w:szCs w:val="24"/>
+          <w:lang w:eastAsia="es-ES"/>
+        </w:rPr>
+        <w:t xml:space="preserve"> (</w:t>
+      </w:r>
+      <w:r>
+        <w:rPr>
+          <w:rFonts w:eastAsia="Times New Roman" w:cstheme="minorHAnsi"/>
+          <w:szCs w:val="24"/>
+          <w:u w:val="single"/>
+          <w:lang w:eastAsia="es-ES"/>
+        </w:rPr>
+        <w:t>minimizar</w:t>
+      </w:r>
+      <w:r>
+        <w:rPr>
+          <w:rFonts w:eastAsia="Times New Roman" w:cstheme="minorHAnsi"/>
+          <w:szCs w:val="24"/>
+          <w:lang w:eastAsia="es-ES"/>
+        </w:rPr>
+        <w:t xml:space="preserve"> la cantidad de características)</w:t>
+      </w:r>
+      <w:r>
+        <w:rPr>
+          <w:rFonts w:eastAsia="Times New Roman" w:cstheme="minorHAnsi"/>
+          <w:szCs w:val="24"/>
+          <w:lang w:eastAsia="es-ES"/>
+        </w:rPr>
+        <w:t xml:space="preserve">. </w:t>
       </w:r>
     </w:p>
     <w:p>
@@ -4901,80 +4062,150 @@
         <w:ind w:left="-567" w:right="-568"/>
         <w:rPr>
           <w:rFonts w:eastAsia="Times New Roman" w:cstheme="minorHAnsi"/>
-          <w:i/>
-          <w:szCs w:val="24"/>
-          <w:lang w:eastAsia="es-ES"/>
-        </w:rPr>
-      </w:pPr>
-      <w:r>
-        <w:rPr>
-          <w:rFonts w:eastAsia="Times New Roman" w:cstheme="minorHAnsi"/>
-          <w:i/>
-          <w:szCs w:val="24"/>
-          <w:lang w:eastAsia="es-ES"/>
-        </w:rPr>
-        <w:t>(</w:t>
-      </w:r>
-      <w:r>
-        <w:rPr>
-          <w:rFonts w:eastAsia="Times New Roman" w:cstheme="minorHAnsi"/>
-          <w:i/>
-          <w:szCs w:val="24"/>
-          <w:u w:val="single"/>
-          <w:lang w:eastAsia="es-ES"/>
-        </w:rPr>
-        <w:t xml:space="preserve">Esa fórmula </w:t>
-      </w:r>
-      <w:r>
-        <w:rPr>
-          <w:rFonts w:eastAsia="Times New Roman" w:cstheme="minorHAnsi"/>
-          <w:i/>
-          <w:szCs w:val="24"/>
-          <w:u w:val="single"/>
-          <w:lang w:eastAsia="es-ES"/>
-        </w:rPr>
-        <w:t xml:space="preserve">de </w:t>
-      </w:r>
-      <w:proofErr w:type="spellStart"/>
-      <w:r>
-        <w:rPr>
-          <w:rFonts w:eastAsia="Times New Roman" w:cstheme="minorHAnsi"/>
-          <w:i/>
+          <w:szCs w:val="24"/>
+          <w:lang w:eastAsia="es-ES"/>
+        </w:rPr>
+      </w:pPr>
+      <w:r>
+        <w:rPr>
+          <w:rFonts w:eastAsia="Times New Roman" w:cstheme="minorHAnsi"/>
+          <w:szCs w:val="24"/>
+          <w:lang w:eastAsia="es-ES"/>
+        </w:rPr>
+        <w:t xml:space="preserve">Entonces </w:t>
+      </w:r>
+      <w:r>
+        <w:rPr>
+          <w:rFonts w:eastAsia="Times New Roman" w:cstheme="minorHAnsi"/>
+          <w:szCs w:val="24"/>
+          <w:lang w:eastAsia="es-ES"/>
+        </w:rPr>
+        <w:t>vamos</w:t>
+      </w:r>
+      <w:bookmarkStart w:id="0" w:name="_GoBack"/>
+      <w:bookmarkEnd w:id="0"/>
+      <w:r>
+        <w:rPr>
+          <w:rFonts w:eastAsia="Times New Roman" w:cstheme="minorHAnsi"/>
+          <w:szCs w:val="24"/>
+          <w:lang w:eastAsia="es-ES"/>
+        </w:rPr>
+        <w:t xml:space="preserve"> a usar una </w:t>
+      </w:r>
+      <w:r>
+        <w:rPr>
+          <w:rFonts w:eastAsia="Times New Roman" w:cstheme="minorHAnsi"/>
+          <w:szCs w:val="24"/>
+          <w:u w:val="single"/>
+          <w:lang w:eastAsia="es-ES"/>
+        </w:rPr>
+        <w:t xml:space="preserve">función de </w:t>
+      </w:r>
+      <w:r>
+        <w:rPr>
+          <w:rFonts w:eastAsia="Times New Roman" w:cstheme="minorHAnsi"/>
           <w:szCs w:val="24"/>
           <w:u w:val="single"/>
           <w:lang w:eastAsia="es-ES"/>
         </w:rPr>
         <w:t>fitness</w:t>
       </w:r>
-      <w:proofErr w:type="spellEnd"/>
-      <w:r>
-        <w:rPr>
-          <w:rFonts w:eastAsia="Times New Roman" w:cstheme="minorHAnsi"/>
-          <w:i/>
-          <w:szCs w:val="24"/>
-          <w:u w:val="single"/>
-          <w:lang w:eastAsia="es-ES"/>
-        </w:rPr>
-        <w:t xml:space="preserve"> </w:t>
-      </w:r>
-      <w:r>
-        <w:rPr>
-          <w:rFonts w:eastAsia="Times New Roman" w:cstheme="minorHAnsi"/>
-          <w:i/>
-          <w:szCs w:val="24"/>
-          <w:u w:val="single"/>
-          <w:lang w:eastAsia="es-ES"/>
-        </w:rPr>
-        <w:t>está más abajo en una imagen del PDF</w:t>
-      </w:r>
-      <w:r>
-        <w:rPr>
-          <w:rFonts w:eastAsia="Times New Roman" w:cstheme="minorHAnsi"/>
-          <w:i/>
-          <w:szCs w:val="24"/>
-          <w:lang w:eastAsia="es-ES"/>
-        </w:rPr>
-        <w:t>).</w:t>
+      <w:r>
+        <w:rPr>
+          <w:rFonts w:eastAsia="Times New Roman" w:cstheme="minorHAnsi"/>
+          <w:szCs w:val="24"/>
+          <w:u w:val="single"/>
+          <w:lang w:eastAsia="es-ES"/>
+        </w:rPr>
+        <w:t xml:space="preserve"> con dos términos</w:t>
+      </w:r>
+      <w:r>
+        <w:rPr>
+          <w:rFonts w:eastAsia="Times New Roman" w:cstheme="minorHAnsi"/>
+          <w:szCs w:val="24"/>
+          <w:lang w:eastAsia="es-ES"/>
+        </w:rPr>
+        <w:t xml:space="preserve">, uno es </w:t>
+      </w:r>
+      <w:r>
+        <w:rPr>
+          <w:rFonts w:eastAsia="Times New Roman" w:cstheme="minorHAnsi"/>
+          <w:szCs w:val="24"/>
+          <w:lang w:eastAsia="es-ES"/>
+        </w:rPr>
+        <w:t>directamente</w:t>
+      </w:r>
+      <w:r>
+        <w:rPr>
+          <w:rFonts w:eastAsia="Times New Roman" w:cstheme="minorHAnsi"/>
+          <w:szCs w:val="24"/>
+          <w:lang w:eastAsia="es-ES"/>
+        </w:rPr>
+        <w:t xml:space="preserve"> el accuracy de un clasificador, y el otro tiene que restar fitness si el número de </w:t>
+      </w:r>
+      <w:r>
+        <w:rPr>
+          <w:rFonts w:eastAsia="Times New Roman" w:cstheme="minorHAnsi"/>
+          <w:szCs w:val="24"/>
+          <w:lang w:eastAsia="es-ES"/>
+        </w:rPr>
+        <w:t>características</w:t>
+      </w:r>
+      <w:r>
+        <w:rPr>
+          <w:rFonts w:eastAsia="Times New Roman" w:cstheme="minorHAnsi"/>
+          <w:szCs w:val="24"/>
+          <w:lang w:eastAsia="es-ES"/>
+        </w:rPr>
+        <w:t xml:space="preserve"> usadas es muy alto. Entonces fitne</w:t>
+      </w:r>
+      <w:r>
+        <w:rPr>
+          <w:rFonts w:eastAsia="Times New Roman" w:cstheme="minorHAnsi"/>
+          <w:szCs w:val="24"/>
+          <w:lang w:eastAsia="es-ES"/>
+        </w:rPr>
+        <w:t>s</w:t>
+      </w:r>
+      <w:r>
+        <w:rPr>
+          <w:rFonts w:eastAsia="Times New Roman" w:cstheme="minorHAnsi"/>
+          <w:szCs w:val="24"/>
+          <w:lang w:eastAsia="es-ES"/>
+        </w:rPr>
+        <w:t xml:space="preserve">s = \alfa* accuracy - \beta (número de características elegidas del individuo/número de características totales), donde \alfa y \beta son parámetros que controlan qué tanta importancia se le da a estos dos objetivos (si alfa es más grande, el algoritmo tratará de maximizar el accuracy sin importarle tanto usar </w:t>
+      </w:r>
+      <w:r>
+        <w:rPr>
+          <w:rFonts w:eastAsia="Times New Roman" w:cstheme="minorHAnsi"/>
+          <w:szCs w:val="24"/>
+          <w:lang w:eastAsia="es-ES"/>
+        </w:rPr>
+        <w:t>más cantidad de</w:t>
+      </w:r>
+      <w:r>
+        <w:rPr>
+          <w:rFonts w:eastAsia="Times New Roman" w:cstheme="minorHAnsi"/>
+          <w:szCs w:val="24"/>
+          <w:lang w:eastAsia="es-ES"/>
+        </w:rPr>
+        <w:t xml:space="preserve"> características, si beta es más alto tratará de reducir la cantidad de características sacrific</w:t>
+      </w:r>
+      <w:r>
+        <w:rPr>
+          <w:rFonts w:eastAsia="Times New Roman" w:cstheme="minorHAnsi"/>
+          <w:szCs w:val="24"/>
+          <w:lang w:eastAsia="es-ES"/>
+        </w:rPr>
+        <w:t>ando un poco de accuracy, y así</w:t>
+      </w:r>
+      <w:r>
+        <w:rPr>
+          <w:rFonts w:eastAsia="Times New Roman" w:cstheme="minorHAnsi"/>
+          <w:szCs w:val="24"/>
+          <w:lang w:eastAsia="es-ES"/>
+        </w:rPr>
+        <w:t>)</w:t>
       </w:r>
     </w:p>
     <w:p>
@@ -4984,10 +4215,59 @@
         <w:ind w:left="-567" w:right="-568"/>
         <w:rPr>
           <w:rFonts w:eastAsia="Times New Roman" w:cstheme="minorHAnsi"/>
-          <w:szCs w:val="24"/>
-          <w:lang w:eastAsia="es-ES"/>
-        </w:rPr>
-      </w:pPr>
+          <w:i/>
+          <w:szCs w:val="24"/>
+          <w:lang w:eastAsia="es-ES"/>
+        </w:rPr>
+      </w:pPr>
+      <w:r>
+        <w:rPr>
+          <w:rFonts w:eastAsia="Times New Roman" w:cstheme="minorHAnsi"/>
+          <w:i/>
+          <w:szCs w:val="24"/>
+          <w:lang w:eastAsia="es-ES"/>
+        </w:rPr>
+        <w:t>(</w:t>
+      </w:r>
+      <w:r>
+        <w:rPr>
+          <w:rFonts w:eastAsia="Times New Roman" w:cstheme="minorHAnsi"/>
+          <w:i/>
+          <w:szCs w:val="24"/>
+          <w:u w:val="single"/>
+          <w:lang w:eastAsia="es-ES"/>
+        </w:rPr>
+        <w:t xml:space="preserve">Esa fórmula </w:t>
+      </w:r>
+      <w:r>
+        <w:rPr>
+          <w:rFonts w:eastAsia="Times New Roman" w:cstheme="minorHAnsi"/>
+          <w:i/>
+          <w:szCs w:val="24"/>
+          <w:u w:val="single"/>
+          <w:lang w:eastAsia="es-ES"/>
+        </w:rPr>
+        <w:t xml:space="preserve">de fitness </w:t>
+      </w:r>
+      <w:r>
+        <w:rPr>
+          <w:rFonts w:eastAsia="Times New Roman" w:cstheme="minorHAnsi"/>
+          <w:i/>
+          <w:szCs w:val="24"/>
+          <w:u w:val="single"/>
+          <w:lang w:eastAsia="es-ES"/>
+        </w:rPr>
+        <w:t>está más abajo en una imagen del PDF</w:t>
+      </w:r>
+      <w:r>
+        <w:rPr>
+          <w:rFonts w:eastAsia="Times New Roman" w:cstheme="minorHAnsi"/>
+          <w:i/>
+          <w:szCs w:val="24"/>
+          <w:lang w:eastAsia="es-ES"/>
+        </w:rPr>
+        <w:t>).</w:t>
+      </w:r>
     </w:p>
     <w:p>
       <w:pPr>
@@ -5000,138 +4280,6 @@
           <w:lang w:eastAsia="es-ES"/>
         </w:rPr>
       </w:pPr>
-      <w:r>
-        <w:rPr>
-          <w:rFonts w:eastAsia="Times New Roman" w:cstheme="minorHAnsi"/>
-          <w:szCs w:val="24"/>
-          <w:lang w:eastAsia="es-ES"/>
-        </w:rPr>
-        <w:t xml:space="preserve">Lo único que falta es definir </w:t>
-      </w:r>
-      <w:r>
-        <w:rPr>
-          <w:rFonts w:eastAsia="Times New Roman" w:cstheme="minorHAnsi"/>
-          <w:szCs w:val="24"/>
-          <w:u w:val="single"/>
-          <w:lang w:eastAsia="es-ES"/>
-        </w:rPr>
-        <w:t>de dónde sacar</w:t>
-      </w:r>
-      <w:r>
-        <w:rPr>
-          <w:rFonts w:eastAsia="Times New Roman" w:cstheme="minorHAnsi"/>
-          <w:szCs w:val="24"/>
-          <w:u w:val="single"/>
-          <w:lang w:eastAsia="es-ES"/>
-        </w:rPr>
-        <w:t xml:space="preserve"> el </w:t>
-      </w:r>
-      <w:proofErr w:type="spellStart"/>
-      <w:r>
-        <w:rPr>
-          <w:rFonts w:eastAsia="Times New Roman" w:cstheme="minorHAnsi"/>
-          <w:szCs w:val="24"/>
-          <w:u w:val="single"/>
-          <w:lang w:eastAsia="es-ES"/>
-        </w:rPr>
-        <w:t>accuracy</w:t>
-      </w:r>
-      <w:proofErr w:type="spellEnd"/>
-      <w:r>
-        <w:rPr>
-          <w:rFonts w:eastAsia="Times New Roman" w:cstheme="minorHAnsi"/>
-          <w:szCs w:val="24"/>
-          <w:lang w:eastAsia="es-ES"/>
-        </w:rPr>
-        <w:t xml:space="preserve">. Y eso se hace ENTRENANDO UN </w:t>
-      </w:r>
-      <w:r>
-        <w:rPr>
-          <w:rFonts w:eastAsia="Times New Roman" w:cstheme="minorHAnsi"/>
-          <w:szCs w:val="24"/>
-          <w:u w:val="single"/>
-          <w:lang w:eastAsia="es-ES"/>
-        </w:rPr>
-        <w:t>CLASIFICADOR</w:t>
-      </w:r>
-      <w:r>
-        <w:rPr>
-          <w:rFonts w:eastAsia="Times New Roman" w:cstheme="minorHAnsi"/>
-          <w:szCs w:val="24"/>
-          <w:lang w:eastAsia="es-ES"/>
-        </w:rPr>
-        <w:t xml:space="preserve"> (</w:t>
-      </w:r>
-      <w:r>
-        <w:rPr>
-          <w:rFonts w:eastAsia="Times New Roman" w:cstheme="minorHAnsi"/>
-          <w:szCs w:val="24"/>
-          <w:lang w:eastAsia="es-ES"/>
-        </w:rPr>
-        <w:t>el que queramos de los que u</w:t>
-      </w:r>
-      <w:bookmarkStart w:id="0" w:name="_GoBack"/>
-      <w:bookmarkEnd w:id="0"/>
-      <w:r>
-        <w:rPr>
-          <w:rFonts w:eastAsia="Times New Roman" w:cstheme="minorHAnsi"/>
-          <w:szCs w:val="24"/>
-          <w:lang w:eastAsia="es-ES"/>
-        </w:rPr>
-        <w:t>samos</w:t>
-      </w:r>
-      <w:r>
-        <w:rPr>
-          <w:rFonts w:eastAsia="Times New Roman" w:cstheme="minorHAnsi"/>
-          <w:szCs w:val="24"/>
-          <w:lang w:eastAsia="es-ES"/>
-        </w:rPr>
-        <w:t xml:space="preserve"> en la guía </w:t>
-      </w:r>
-      <w:r>
-        <w:rPr>
-          <w:rFonts w:eastAsia="Times New Roman" w:cstheme="minorHAnsi"/>
-          <w:szCs w:val="24"/>
-          <w:lang w:eastAsia="es-ES"/>
-        </w:rPr>
-        <w:t xml:space="preserve">3 sobre de </w:t>
-      </w:r>
-      <w:proofErr w:type="spellStart"/>
-      <w:r>
-        <w:rPr>
-          <w:rFonts w:eastAsia="Times New Roman" w:cstheme="minorHAnsi"/>
-          <w:szCs w:val="24"/>
-          <w:lang w:eastAsia="es-ES"/>
-        </w:rPr>
-        <w:t>scikit</w:t>
-      </w:r>
-      <w:proofErr w:type="spellEnd"/>
-      <w:r>
-        <w:rPr>
-          <w:rFonts w:eastAsia="Times New Roman" w:cstheme="minorHAnsi"/>
-          <w:szCs w:val="24"/>
-          <w:lang w:eastAsia="es-ES"/>
-        </w:rPr>
-        <w:t xml:space="preserve"> </w:t>
-      </w:r>
-      <w:proofErr w:type="spellStart"/>
-      <w:r>
-        <w:rPr>
-          <w:rFonts w:eastAsia="Times New Roman" w:cstheme="minorHAnsi"/>
-          <w:szCs w:val="24"/>
-          <w:lang w:eastAsia="es-ES"/>
-        </w:rPr>
-        <w:t>learn</w:t>
-      </w:r>
-      <w:proofErr w:type="spellEnd"/>
-      <w:r>
-        <w:rPr>
-          <w:rFonts w:eastAsia="Times New Roman" w:cstheme="minorHAnsi"/>
-          <w:szCs w:val="24"/>
-          <w:lang w:eastAsia="es-ES"/>
-        </w:rPr>
-        <w:t xml:space="preserve">). </w:t>
-      </w:r>
     </w:p>
     <w:p>
       <w:pPr>
@@ -5144,6 +4292,89 @@
           <w:lang w:eastAsia="es-ES"/>
         </w:rPr>
       </w:pPr>
+      <w:r>
+        <w:rPr>
+          <w:rFonts w:eastAsia="Times New Roman" w:cstheme="minorHAnsi"/>
+          <w:szCs w:val="24"/>
+          <w:lang w:eastAsia="es-ES"/>
+        </w:rPr>
+        <w:t xml:space="preserve">Lo único que falta es definir </w:t>
+      </w:r>
+      <w:r>
+        <w:rPr>
+          <w:rFonts w:eastAsia="Times New Roman" w:cstheme="minorHAnsi"/>
+          <w:szCs w:val="24"/>
+          <w:u w:val="single"/>
+          <w:lang w:eastAsia="es-ES"/>
+        </w:rPr>
+        <w:t>de dónde sacar</w:t>
+      </w:r>
+      <w:r>
+        <w:rPr>
+          <w:rFonts w:eastAsia="Times New Roman" w:cstheme="minorHAnsi"/>
+          <w:szCs w:val="24"/>
+          <w:u w:val="single"/>
+          <w:lang w:eastAsia="es-ES"/>
+        </w:rPr>
+        <w:t xml:space="preserve"> el accuracy</w:t>
+      </w:r>
+      <w:r>
+        <w:rPr>
+          <w:rFonts w:eastAsia="Times New Roman" w:cstheme="minorHAnsi"/>
+          <w:szCs w:val="24"/>
+          <w:lang w:eastAsia="es-ES"/>
+        </w:rPr>
+        <w:t xml:space="preserve">. Y eso se hace ENTRENANDO UN </w:t>
+      </w:r>
+      <w:r>
+        <w:rPr>
+          <w:rFonts w:eastAsia="Times New Roman" w:cstheme="minorHAnsi"/>
+          <w:szCs w:val="24"/>
+          <w:u w:val="single"/>
+          <w:lang w:eastAsia="es-ES"/>
+        </w:rPr>
+        <w:t>CLASIFICADOR</w:t>
+      </w:r>
+      <w:r>
+        <w:rPr>
+          <w:rFonts w:eastAsia="Times New Roman" w:cstheme="minorHAnsi"/>
+          <w:szCs w:val="24"/>
+          <w:lang w:eastAsia="es-ES"/>
+        </w:rPr>
+        <w:t xml:space="preserve"> (</w:t>
+      </w:r>
+      <w:r>
+        <w:rPr>
+          <w:rFonts w:eastAsia="Times New Roman" w:cstheme="minorHAnsi"/>
+          <w:szCs w:val="24"/>
+          <w:lang w:eastAsia="es-ES"/>
+        </w:rPr>
+        <w:t>el que queramos de los que usamos</w:t>
+      </w:r>
+      <w:r>
+        <w:rPr>
+          <w:rFonts w:eastAsia="Times New Roman" w:cstheme="minorHAnsi"/>
+          <w:szCs w:val="24"/>
+          <w:lang w:eastAsia="es-ES"/>
+        </w:rPr>
+        <w:t xml:space="preserve"> en la guía </w:t>
+      </w:r>
+      <w:r>
+        <w:rPr>
+          <w:rFonts w:eastAsia="Times New Roman" w:cstheme="minorHAnsi"/>
+          <w:szCs w:val="24"/>
+          <w:lang w:eastAsia="es-ES"/>
+        </w:rPr>
+        <w:t xml:space="preserve">3 sobre de </w:t>
+      </w:r>
+      <w:r>
+        <w:rPr>
+          <w:rFonts w:eastAsia="Times New Roman" w:cstheme="minorHAnsi"/>
+          <w:szCs w:val="24"/>
+          <w:lang w:eastAsia="es-ES"/>
+        </w:rPr>
+        <w:t xml:space="preserve">scikit learn). </w:t>
+      </w:r>
     </w:p>
     <w:p>
       <w:pPr>
@@ -5156,23 +4387,6 @@
           <w:lang w:eastAsia="es-ES"/>
         </w:rPr>
       </w:pPr>
-      <w:r>
-        <w:rPr>
-          <w:rFonts w:eastAsia="Times New Roman" w:cstheme="minorHAnsi"/>
-          <w:szCs w:val="24"/>
-          <w:u w:val="single"/>
-          <w:lang w:eastAsia="es-ES"/>
-        </w:rPr>
-        <w:t>Resumiendo</w:t>
-      </w:r>
-      <w:r>
-        <w:rPr>
-          <w:rFonts w:eastAsia="Times New Roman" w:cstheme="minorHAnsi"/>
-          <w:szCs w:val="24"/>
-          <w:lang w:eastAsia="es-ES"/>
-        </w:rPr>
-        <w:t>:</w:t>
-      </w:r>
     </w:p>
     <w:p>
       <w:pPr>
@@ -5189,27 +4403,18 @@
         <w:rPr>
           <w:rFonts w:eastAsia="Times New Roman" w:cstheme="minorHAnsi"/>
           <w:szCs w:val="24"/>
-          <w:lang w:eastAsia="es-ES"/>
-        </w:rPr>
-        <w:t xml:space="preserve">- Codificas en binario los individuos con una posición para cada característica que </w:t>
-      </w:r>
-      <w:proofErr w:type="spellStart"/>
-      <w:r>
-        <w:rPr>
-          <w:rFonts w:eastAsia="Times New Roman" w:cstheme="minorHAnsi"/>
-          <w:szCs w:val="24"/>
-          <w:lang w:eastAsia="es-ES"/>
-        </w:rPr>
-        <w:t>querés</w:t>
-      </w:r>
-      <w:proofErr w:type="spellEnd"/>
-      <w:r>
-        <w:rPr>
-          <w:rFonts w:eastAsia="Times New Roman" w:cstheme="minorHAnsi"/>
-          <w:szCs w:val="24"/>
-          <w:lang w:eastAsia="es-ES"/>
-        </w:rPr>
-        <w:t xml:space="preserve"> ver si retenes o no.</w:t>
+          <w:u w:val="single"/>
+          <w:lang w:eastAsia="es-ES"/>
+        </w:rPr>
+        <w:t>Resumiendo</w:t>
+      </w:r>
+      <w:r>
+        <w:rPr>
+          <w:rFonts w:eastAsia="Times New Roman" w:cstheme="minorHAnsi"/>
+          <w:szCs w:val="24"/>
+          <w:lang w:eastAsia="es-ES"/>
+        </w:rPr>
+        <w:t>:</w:t>
       </w:r>
     </w:p>
     <w:p>
@@ -5229,7 +4434,7 @@
           <w:szCs w:val="24"/>
           <w:lang w:eastAsia="es-ES"/>
         </w:rPr>
-        <w:t>- Para cada individuo, usas su codificación para elegir qué características vas a usar.</w:t>
+        <w:t>- Codificas en binario los individuos con una posición para cada característica que querés ver si retenes o no.</w:t>
       </w:r>
     </w:p>
     <w:p>
@@ -5249,25 +4454,7 @@
           <w:szCs w:val="24"/>
           <w:lang w:eastAsia="es-ES"/>
         </w:rPr>
-        <w:t xml:space="preserve">- Recortas el </w:t>
-      </w:r>
-      <w:proofErr w:type="spellStart"/>
-      <w:r>
-        <w:rPr>
-          <w:rFonts w:eastAsia="Times New Roman" w:cstheme="minorHAnsi"/>
-          <w:szCs w:val="24"/>
-          <w:lang w:eastAsia="es-ES"/>
-        </w:rPr>
-        <w:t>dataset</w:t>
-      </w:r>
-      <w:proofErr w:type="spellEnd"/>
-      <w:r>
-        <w:rPr>
-          <w:rFonts w:eastAsia="Times New Roman" w:cstheme="minorHAnsi"/>
-          <w:szCs w:val="24"/>
-          <w:lang w:eastAsia="es-ES"/>
-        </w:rPr>
-        <w:t xml:space="preserve"> para usar sólo esas características.</w:t>
+        <w:t>- Para cada individuo, usas su codificación para elegir qué características vas a usar.</w:t>
       </w:r>
     </w:p>
     <w:p>
@@ -5287,7 +4474,7 @@
           <w:szCs w:val="24"/>
           <w:lang w:eastAsia="es-ES"/>
         </w:rPr>
-        <w:t>- Entrenas un clasificador (el que quieras) con los datos de entrenamiento. </w:t>
+        <w:t>- Recortas el dataset para usar sólo esas características.</w:t>
       </w:r>
     </w:p>
     <w:p>
@@ -5307,43 +4494,7 @@
           <w:szCs w:val="24"/>
           <w:lang w:eastAsia="es-ES"/>
         </w:rPr>
-        <w:t xml:space="preserve">- </w:t>
-      </w:r>
-      <w:proofErr w:type="spellStart"/>
-      <w:r>
-        <w:rPr>
-          <w:rFonts w:eastAsia="Times New Roman" w:cstheme="minorHAnsi"/>
-          <w:szCs w:val="24"/>
-          <w:lang w:eastAsia="es-ES"/>
-        </w:rPr>
-        <w:t>Obtenés</w:t>
-      </w:r>
-      <w:proofErr w:type="spellEnd"/>
-      <w:r>
-        <w:rPr>
-          <w:rFonts w:eastAsia="Times New Roman" w:cstheme="minorHAnsi"/>
-          <w:szCs w:val="24"/>
-          <w:lang w:eastAsia="es-ES"/>
-        </w:rPr>
-        <w:t xml:space="preserve"> el </w:t>
-      </w:r>
-      <w:proofErr w:type="spellStart"/>
-      <w:r>
-        <w:rPr>
-          <w:rFonts w:eastAsia="Times New Roman" w:cstheme="minorHAnsi"/>
-          <w:szCs w:val="24"/>
-          <w:lang w:eastAsia="es-ES"/>
-        </w:rPr>
-        <w:t>accuracy</w:t>
-      </w:r>
-      <w:proofErr w:type="spellEnd"/>
-      <w:r>
-        <w:rPr>
-          <w:rFonts w:eastAsia="Times New Roman" w:cstheme="minorHAnsi"/>
-          <w:szCs w:val="24"/>
-          <w:lang w:eastAsia="es-ES"/>
-        </w:rPr>
-        <w:t xml:space="preserve"> del clasificador.</w:t>
+        <w:t>- Entrenas un clasificador (el que quieras) con los datos de entrenamiento. </w:t>
       </w:r>
     </w:p>
     <w:p>
@@ -5363,25 +4514,7 @@
           <w:szCs w:val="24"/>
           <w:lang w:eastAsia="es-ES"/>
         </w:rPr>
-        <w:t xml:space="preserve">- Con eso calculas el </w:t>
-      </w:r>
-      <w:proofErr w:type="spellStart"/>
-      <w:r>
-        <w:rPr>
-          <w:rFonts w:eastAsia="Times New Roman" w:cstheme="minorHAnsi"/>
-          <w:szCs w:val="24"/>
-          <w:lang w:eastAsia="es-ES"/>
-        </w:rPr>
-        <w:t>fitness</w:t>
-      </w:r>
-      <w:proofErr w:type="spellEnd"/>
-      <w:r>
-        <w:rPr>
-          <w:rFonts w:eastAsia="Times New Roman" w:cstheme="minorHAnsi"/>
-          <w:szCs w:val="24"/>
-          <w:lang w:eastAsia="es-ES"/>
-        </w:rPr>
-        <w:t xml:space="preserve"> de ese individuo</w:t>
+        <w:t>- Obtenés el accuracy del clasificador.</w:t>
       </w:r>
     </w:p>
     <w:p>
@@ -5401,7 +4534,7 @@
           <w:szCs w:val="24"/>
           <w:lang w:eastAsia="es-ES"/>
         </w:rPr>
-        <w:t>- Repetís esto para todos los individuos</w:t>
+        <w:t>- Con eso calculas el fitness de ese individuo</w:t>
       </w:r>
     </w:p>
     <w:p>
@@ -5421,34 +4554,27 @@
           <w:szCs w:val="24"/>
           <w:lang w:eastAsia="es-ES"/>
         </w:rPr>
-        <w:t xml:space="preserve">- Y ahí </w:t>
-      </w:r>
-      <w:proofErr w:type="spellStart"/>
-      <w:r>
-        <w:rPr>
-          <w:rFonts w:eastAsia="Times New Roman" w:cstheme="minorHAnsi"/>
-          <w:szCs w:val="24"/>
-          <w:lang w:eastAsia="es-ES"/>
-        </w:rPr>
-        <w:t>tenés</w:t>
-      </w:r>
-      <w:proofErr w:type="spellEnd"/>
-      <w:r>
-        <w:rPr>
-          <w:rFonts w:eastAsia="Times New Roman" w:cstheme="minorHAnsi"/>
-          <w:szCs w:val="24"/>
-          <w:lang w:eastAsia="es-ES"/>
-        </w:rPr>
-        <w:t xml:space="preserve"> todo lo que necesitas para hacer el algoritmo genético, con el </w:t>
-      </w:r>
-      <w:proofErr w:type="spellStart"/>
-      <w:r>
-        <w:rPr>
-          <w:rFonts w:eastAsia="Times New Roman" w:cstheme="minorHAnsi"/>
-          <w:szCs w:val="24"/>
-          <w:lang w:eastAsia="es-ES"/>
-        </w:rPr>
-        <w:t>fitnes</w:t>
+        <w:t>- Repetís esto para todos los individuos</w:t>
+      </w:r>
+    </w:p>
+    <w:p>
+      <w:pPr>
+        <w:shd w:val="clear" w:color="auto" w:fill="FFFFFF"/>
+        <w:spacing w:after="0" w:line="240" w:lineRule="auto"/>
+        <w:ind w:left="-567" w:right="-568"/>
+        <w:rPr>
+          <w:rFonts w:eastAsia="Times New Roman" w:cstheme="minorHAnsi"/>
+          <w:szCs w:val="24"/>
+          <w:lang w:eastAsia="es-ES"/>
+        </w:rPr>
+      </w:pPr>
+      <w:r>
+        <w:rPr>
+          <w:rFonts w:eastAsia="Times New Roman" w:cstheme="minorHAnsi"/>
+          <w:szCs w:val="24"/>
+          <w:lang w:eastAsia="es-ES"/>
+        </w:rPr>
+        <w:t>- Y ahí tenés todo lo que necesitas para hacer el algoritmo genético, con el fitnes</w:t>
       </w:r>
       <w:r>
         <w:rPr>
@@ -5458,7 +4584,6 @@
         </w:rPr>
         <w:t>s</w:t>
       </w:r>
-      <w:proofErr w:type="spellEnd"/>
       <w:r>
         <w:rPr>
           <w:rFonts w:eastAsia="Times New Roman" w:cstheme="minorHAnsi"/>
@@ -5495,11 +4620,9 @@
       <w:r>
         <w:t>(“</w:t>
       </w:r>
-      <w:proofErr w:type="spellStart"/>
       <w:r>
         <w:t>repasoAG_introFS</w:t>
       </w:r>
-      <w:proofErr w:type="spellEnd"/>
       <w:r>
         <w:t xml:space="preserve">” lo tengo en la carpeta) </w:t>
       </w:r>
@@ -5736,49 +4859,25 @@
         <w:ind w:left="-567" w:right="-568"/>
       </w:pPr>
       <w:r>
-        <w:t>-Mientras más “grande” sea el valor de ‘</w:t>
-      </w:r>
-      <w:proofErr w:type="spellStart"/>
-      <w:r>
-        <w:t>Accuracy</w:t>
-      </w:r>
-      <w:proofErr w:type="spellEnd"/>
-      <w:r>
-        <w:t>’, mejor.</w:t>
-      </w:r>
-    </w:p>
-    <w:p>
-      <w:pPr>
-        <w:spacing w:after="0"/>
-        <w:ind w:left="-567" w:right="-568"/>
-      </w:pPr>
-      <w:r>
-        <w:t xml:space="preserve">-Mientras más “chico” sea el valor de ‘total </w:t>
-      </w:r>
-      <w:proofErr w:type="spellStart"/>
-      <w:r>
-        <w:t>features</w:t>
-      </w:r>
-      <w:proofErr w:type="spellEnd"/>
-      <w:r>
-        <w:t>’, mejor.</w:t>
-      </w:r>
-    </w:p>
-    <w:p>
-      <w:pPr>
-        <w:spacing w:after="0"/>
-        <w:ind w:left="-567" w:right="-568"/>
-      </w:pPr>
-      <w:r>
-        <w:t xml:space="preserve">Porque así nos dará un </w:t>
-      </w:r>
-      <w:proofErr w:type="spellStart"/>
-      <w:r>
-        <w:t>fitness</w:t>
-      </w:r>
-      <w:proofErr w:type="spellEnd"/>
-      <w:r>
-        <w:t xml:space="preserve"> más alto.</w:t>
+        <w:t>-Mientras más “grande” sea el valor de ‘Accuracy’, mejor.</w:t>
+      </w:r>
+    </w:p>
+    <w:p>
+      <w:pPr>
+        <w:spacing w:after="0"/>
+        <w:ind w:left="-567" w:right="-568"/>
+      </w:pPr>
+      <w:r>
+        <w:t>-Mientras más “chico” sea el valor de ‘total features’, mejor.</w:t>
+      </w:r>
+    </w:p>
+    <w:p>
+      <w:pPr>
+        <w:spacing w:after="0"/>
+        <w:ind w:left="-567" w:right="-568"/>
+      </w:pPr>
+      <w:r>
+        <w:t>Porque así nos dará un fitness más alto.</w:t>
       </w:r>
     </w:p>
     <w:p>
@@ -5842,44 +4941,16 @@
         <w:ind w:left="-567" w:right="-568"/>
       </w:pPr>
       <w:r>
-        <w:t>Sobre lo de “</w:t>
-      </w:r>
-      <w:r>
-        <w:t>UAR</w:t>
-      </w:r>
-      <w:r>
-        <w:t xml:space="preserve">” en la tabla </w:t>
-      </w:r>
-      <w:proofErr w:type="spellStart"/>
-      <w:r>
-        <w:t>Sofi</w:t>
-      </w:r>
-      <w:proofErr w:type="spellEnd"/>
-      <w:r>
-        <w:t xml:space="preserve"> tenía anotado</w:t>
-      </w:r>
-      <w:r>
-        <w:t xml:space="preserve">: </w:t>
-      </w:r>
-    </w:p>
-    <w:p>
-      <w:pPr>
-        <w:spacing w:after="0"/>
-        <w:ind w:left="-567" w:right="-568"/>
-      </w:pPr>
-      <w:r>
-        <w:t xml:space="preserve">UAR: </w:t>
-      </w:r>
-      <w:r>
-        <w:t xml:space="preserve">Referencia. Calcular el </w:t>
-      </w:r>
-      <w:proofErr w:type="spellStart"/>
-      <w:r>
-        <w:t>accuracy</w:t>
-      </w:r>
-      <w:proofErr w:type="spellEnd"/>
-      <w:r>
-        <w:t xml:space="preserve"> para cada clase, y después calcular el promedio.</w:t>
+        <w:t xml:space="preserve">Sobre lo de “UAR” en la tabla Sofi tenía anotado: </w:t>
+      </w:r>
+    </w:p>
+    <w:p>
+      <w:pPr>
+        <w:spacing w:after="0"/>
+        <w:ind w:left="-567" w:right="-568"/>
+      </w:pPr>
+      <w:r>
+        <w:t>UAR: Referencia. Calcular el accuracy para cada clase, y después calcular el promedio.</w:t>
       </w:r>
     </w:p>
     <w:p>
@@ -6102,11 +5173,7 @@
         <w:t>Velocidad actual</w:t>
       </w:r>
       <w:r>
-        <w:t xml:space="preserve"> </w:t>
-      </w:r>
-      <w:proofErr w:type="gramStart"/>
-      <w:r>
-        <w:t>v</w:t>
+        <w:t xml:space="preserve"> v</w:t>
       </w:r>
       <w:r>
         <w:rPr>
@@ -6116,11 +5183,7 @@
         <w:t>i</w:t>
       </w:r>
       <w:r>
-        <w:t>(</w:t>
-      </w:r>
-      <w:proofErr w:type="gramEnd"/>
-      <w:r>
-        <w:t>t), también es un vector de las mismas dimensiones.</w:t>
+        <w:t>(t), también es un vector de las mismas dimensiones.</w:t>
       </w:r>
     </w:p>
     <w:p>
@@ -6138,12 +5201,7 @@
         <w:t>Mejor posición histórica</w:t>
       </w:r>
       <w:r>
-        <w:t xml:space="preserve"> </w:t>
-      </w:r>
-      <w:proofErr w:type="spellStart"/>
-      <w:proofErr w:type="gramStart"/>
-      <w:r>
-        <w:t>y</w:t>
+        <w:t xml:space="preserve"> y</w:t>
       </w:r>
       <w:r>
         <w:rPr>
@@ -6152,21 +5210,8 @@
         </w:rPr>
         <w:t>i</w:t>
       </w:r>
-      <w:proofErr w:type="spellEnd"/>
-      <w:r>
-        <w:t>(</w:t>
-      </w:r>
-      <w:proofErr w:type="gramEnd"/>
-      <w:r>
-        <w:t xml:space="preserve">t), es decir, la posición en la que obtuvo el mejor </w:t>
-      </w:r>
-      <w:proofErr w:type="spellStart"/>
-      <w:r>
-        <w:t>fitness</w:t>
-      </w:r>
-      <w:proofErr w:type="spellEnd"/>
-      <w:r>
-        <w:t xml:space="preserve"> hasta ese momento.</w:t>
+      <w:r>
+        <w:t>(t), es decir, la posición en la que obtuvo el mejor fitness hasta ese momento.</w:t>
       </w:r>
     </w:p>
     <w:p>
@@ -6192,8 +5237,6 @@
       <w:r>
         <w:t xml:space="preserve"> ^</w:t>
       </w:r>
-      <w:proofErr w:type="spellStart"/>
-      <w:proofErr w:type="gramStart"/>
       <w:r>
         <w:t>y</w:t>
       </w:r>
@@ -6204,13 +5247,8 @@
         </w:rPr>
         <w:t>i</w:t>
       </w:r>
-      <w:proofErr w:type="spellEnd"/>
-      <w:r>
-        <w:t>(</w:t>
-      </w:r>
-      <w:proofErr w:type="gramEnd"/>
-      <w:r>
-        <w:t xml:space="preserve">t), es información sobre su enjambre, va a conocer la mejor posición obtenida en todo el enjambre hasta ese momento. (El </w:t>
+      <w:r>
+        <w:t xml:space="preserve">(t), es información sobre su enjambre, va a conocer la mejor posición obtenida en todo el enjambre hasta ese momento. (El </w:t>
       </w:r>
       <w:r>
         <w:rPr>
@@ -6261,11 +5299,7 @@
         <w:t xml:space="preserve">, </w:t>
       </w:r>
       <w:r>
-        <w:t>representa la mejor posición histórica global para todo el enjambre, mientras que si es ^</w:t>
-      </w:r>
-      <w:proofErr w:type="spellStart"/>
-      <w:r>
-        <w:t>y</w:t>
+        <w:t>representa la mejor posición histórica global para todo el enjambre, mientras que si es ^y</w:t>
       </w:r>
       <w:r>
         <w:rPr>
@@ -6274,7 +5308,6 @@
         </w:rPr>
         <w:t>i</w:t>
       </w:r>
-      <w:proofErr w:type="spellEnd"/>
       <w:r>
         <w:t xml:space="preserve"> no va a ser la misma para todo el enjambre, sino que va a depender de la vecindad en la que se encuentre la partícula, es decir, la mejor posición histórica de la vecindad de esa partícula.</w:t>
       </w:r>
@@ -6324,11 +5357,7 @@
         <w:t>inicializar los vectores de posición de cada partícula en el enjambre</w:t>
       </w:r>
       <w:r>
-        <w:t xml:space="preserve">, esto lo hacemos de forma aleatoria y con distribución uniforme. Luego comienza el bucle, donde para cada partícula “i” desde 1 hasta </w:t>
-      </w:r>
-      <w:proofErr w:type="spellStart"/>
-      <w:r>
-        <w:t>n</w:t>
+        <w:t>, esto lo hacemos de forma aleatoria y con distribución uniforme. Luego comienza el bucle, donde para cada partícula “i” desde 1 hasta n</w:t>
       </w:r>
       <w:r>
         <w:rPr>
@@ -6337,7 +5366,6 @@
         </w:rPr>
         <w:t>s</w:t>
       </w:r>
-      <w:proofErr w:type="spellEnd"/>
       <w:r>
         <w:t xml:space="preserve"> que sería el tamaño del enjambre, en el bucle primero vamos a </w:t>
       </w:r>
@@ -6348,29 +5376,13 @@
         <w:t>calcular la función objetivo</w:t>
       </w:r>
       <w:r>
-        <w:t xml:space="preserve"> evaluada en la posición actual de la partícula </w:t>
-      </w:r>
-      <w:proofErr w:type="gramStart"/>
-      <w:r>
-        <w:t>f(</w:t>
-      </w:r>
-      <w:proofErr w:type="gramEnd"/>
-      <w:r>
-        <w:t xml:space="preserve">xi), y la vamos a </w:t>
+        <w:t xml:space="preserve"> evaluada en la posición actual de la partícula f(xi), y la vamos a </w:t>
       </w:r>
       <w:r>
         <w:t>comparar</w:t>
       </w:r>
       <w:r>
-        <w:t xml:space="preserve"> con la función objetivo evaluada en la mejor posición histórica de esa partícula f(</w:t>
-      </w:r>
-      <w:proofErr w:type="spellStart"/>
-      <w:r>
-        <w:t>yi</w:t>
-      </w:r>
-      <w:proofErr w:type="spellEnd"/>
-      <w:r>
-        <w:t xml:space="preserve">). Si la función objetivo es mejor que la mejor posición obtenida para esa partícula “i” hasta el momento, vamos a </w:t>
+        <w:t xml:space="preserve"> con la función objetivo evaluada en la mejor posición histórica de esa partícula f(yi). Si la función objetivo es mejor que la mejor posición obtenida para esa partícula “i” hasta el momento, vamos a </w:t>
       </w:r>
       <w:r>
         <w:rPr>
@@ -6379,15 +5391,7 @@
         <w:t>actualizar esa mejor posición histórica</w:t>
       </w:r>
       <w:r>
-        <w:t xml:space="preserve"> de la partícula, es decir, </w:t>
-      </w:r>
-      <w:proofErr w:type="spellStart"/>
-      <w:r>
-        <w:t>yi</w:t>
-      </w:r>
-      <w:proofErr w:type="spellEnd"/>
-      <w:r>
-        <w:t xml:space="preserve"> = xi. Como estamos actualizando solo si la función objetivo en la posición actual es menor, significa que estamos </w:t>
+        <w:t xml:space="preserve"> de la partícula, es decir, yi = xi. Como estamos actualizando solo si la función objetivo en la posición actual es menor, significa que estamos </w:t>
       </w:r>
       <w:r>
         <w:rPr>
@@ -6396,32 +5400,16 @@
         <w:t>minimizando la función objetivo</w:t>
       </w:r>
       <w:r>
-        <w:t xml:space="preserve">, a diferencia del algoritmo genético donde maximizamos el </w:t>
-      </w:r>
-      <w:proofErr w:type="spellStart"/>
-      <w:r>
-        <w:t>fitness</w:t>
-      </w:r>
-      <w:proofErr w:type="spellEnd"/>
-      <w:r>
-        <w:t>.</w:t>
-      </w:r>
-    </w:p>
-    <w:p>
-      <w:pPr>
-        <w:spacing w:after="0"/>
-        <w:ind w:left="-567" w:right="-568"/>
-      </w:pPr>
-      <w:r>
-        <w:t xml:space="preserve">Para la primera iteración, la mejor posición histórica va a ser la misma que la posición actual, por lo tanto, ese </w:t>
-      </w:r>
-      <w:proofErr w:type="spellStart"/>
-      <w:r>
-        <w:t>if</w:t>
-      </w:r>
-      <w:proofErr w:type="spellEnd"/>
-      <w:r>
-        <w:t xml:space="preserve"> pasa de largo la primera vez.</w:t>
+        <w:t>, a diferencia del algoritmo genético donde maximizamos el fitness.</w:t>
+      </w:r>
+    </w:p>
+    <w:p>
+      <w:pPr>
+        <w:spacing w:after="0"/>
+        <w:ind w:left="-567" w:right="-568"/>
+      </w:pPr>
+      <w:r>
+        <w:t>Para la primera iteración, la mejor posición histórica va a ser la misma que la posición actual, por lo tanto, ese if pasa de largo la primera vez.</w:t>
       </w:r>
     </w:p>
     <w:p>
@@ -6436,39 +5424,10 @@
         <w:rPr>
           <w:u w:val="single"/>
         </w:rPr>
-        <w:t xml:space="preserve">segundo </w:t>
-      </w:r>
-      <w:proofErr w:type="spellStart"/>
-      <w:r>
-        <w:rPr>
-          <w:u w:val="single"/>
-        </w:rPr>
-        <w:t>if</w:t>
-      </w:r>
-      <w:proofErr w:type="spellEnd"/>
-      <w:r>
-        <w:t xml:space="preserve"> vamos a comparar la función objetivo evaluada en la mejor posición historia de la partícula </w:t>
-      </w:r>
-      <w:proofErr w:type="gramStart"/>
-      <w:r>
-        <w:t>f(</w:t>
-      </w:r>
-      <w:proofErr w:type="spellStart"/>
-      <w:proofErr w:type="gramEnd"/>
-      <w:r>
-        <w:t>yi</w:t>
-      </w:r>
-      <w:proofErr w:type="spellEnd"/>
-      <w:r>
-        <w:t xml:space="preserve">) contra la función objetivo evaluada en la mejor posición global f(^y), es decir, la mejor posición histórica en el enjambre, y si fuera mejor, actualizamos la mejor posición del enjambre con esa mejor posición de la partícula: ^y = </w:t>
-      </w:r>
-      <w:proofErr w:type="spellStart"/>
-      <w:r>
-        <w:t>yi</w:t>
-      </w:r>
-      <w:proofErr w:type="spellEnd"/>
-      <w:r>
-        <w:t>.</w:t>
+        <w:t>segundo if</w:t>
+      </w:r>
+      <w:r>
+        <w:t xml:space="preserve"> vamos a comparar la función objetivo evaluada en la mejor posición historia de la partícula f(yi) contra la función objetivo evaluada en la mejor posición global f(^y), es decir, la mejor posición histórica en el enjambre, y si fuera mejor, actualizamos la mejor posición del enjambre con esa mejor posición de la partícula: ^y = yi.</w:t>
       </w:r>
     </w:p>
     <w:p>
@@ -6483,16 +5442,8 @@
         <w:rPr>
           <w:u w:val="single"/>
         </w:rPr>
-        <w:t xml:space="preserve">segundo </w:t>
-      </w:r>
-      <w:proofErr w:type="spellStart"/>
-      <w:r>
-        <w:rPr>
-          <w:u w:val="single"/>
-        </w:rPr>
-        <w:t>for</w:t>
-      </w:r>
-      <w:proofErr w:type="spellEnd"/>
+        <w:t>segundo for</w:t>
+      </w:r>
       <w:r>
         <w:t>, para cada partícula vamos a actualizar la velocidad y después actualizar el vector de posiciones.</w:t>
       </w:r>
@@ -6618,13 +5569,8 @@
       <w:r>
         <w:t xml:space="preserve"> de la partícula “i" en el instante t+1: </w:t>
       </w:r>
-      <w:proofErr w:type="gramStart"/>
-      <w:r>
-        <w:t>xi(</w:t>
-      </w:r>
-      <w:proofErr w:type="gramEnd"/>
-      <w:r>
-        <w:t>t+1)</w:t>
+      <w:r>
+        <w:t>xi(t+1)</w:t>
       </w:r>
       <w:r>
         <w:t xml:space="preserve"> </w:t>
@@ -6651,21 +5597,7 @@
         <w:rPr>
           <w:u w:val="single"/>
         </w:rPr>
-        <w:t xml:space="preserve"> (global </w:t>
-      </w:r>
-      <w:proofErr w:type="spellStart"/>
-      <w:r>
-        <w:rPr>
-          <w:u w:val="single"/>
-        </w:rPr>
-        <w:t>best</w:t>
-      </w:r>
-      <w:proofErr w:type="spellEnd"/>
-      <w:r>
-        <w:rPr>
-          <w:u w:val="single"/>
-        </w:rPr>
-        <w:t>)</w:t>
+        <w:t xml:space="preserve"> (global best)</w:t>
       </w:r>
       <w:r>
         <w:t>, es el corazón de este algoritmo.</w:t>
@@ -6681,12 +5613,7 @@
         <w:t>i</w:t>
       </w:r>
       <w:r>
-        <w:t xml:space="preserve"> en sus distintas componentes, por eso aparece el índice “j” en </w:t>
-      </w:r>
-      <w:proofErr w:type="spellStart"/>
-      <w:proofErr w:type="gramStart"/>
-      <w:r>
-        <w:t>v</w:t>
+        <w:t xml:space="preserve"> en sus distintas componentes, por eso aparece el índice “j” en v</w:t>
       </w:r>
       <w:r>
         <w:rPr>
@@ -6695,13 +5622,8 @@
         </w:rPr>
         <w:t>ij</w:t>
       </w:r>
-      <w:proofErr w:type="spellEnd"/>
-      <w:r>
-        <w:t>(</w:t>
-      </w:r>
-      <w:proofErr w:type="gramEnd"/>
-      <w:r>
-        <w:t>t+1), donde “j” representa cada una de las dimensiones del vector v</w:t>
+      <w:r>
+        <w:t>(t+1), donde “j” representa cada una de las dimensiones del vector v</w:t>
       </w:r>
       <w:r>
         <w:rPr>
@@ -6723,11 +5645,7 @@
         <w:ind w:left="-567" w:right="-568"/>
       </w:pPr>
       <w:r>
-        <w:t xml:space="preserve">Entonces, para actualizar la velocidad de la partícula “i” en la dimensión “j” para el instante t+1, es decir, </w:t>
-      </w:r>
-      <w:proofErr w:type="spellStart"/>
-      <w:r>
-        <w:t>v</w:t>
+        <w:t>Entonces, para actualizar la velocidad de la partícula “i” en la dimensión “j” para el instante t+1, es decir, v</w:t>
       </w:r>
       <w:r>
         <w:rPr>
@@ -6736,13 +5654,8 @@
         </w:rPr>
         <w:t>ij</w:t>
       </w:r>
-      <w:proofErr w:type="spellEnd"/>
-      <w:r>
-        <w:t xml:space="preserve">(t+1), vamos a calcularlo como se muestra en la imagen, donde sumamos la velocidad actual de la partícula en esa dimensión </w:t>
-      </w:r>
-      <w:proofErr w:type="spellStart"/>
-      <w:r>
-        <w:t>v</w:t>
+      <w:r>
+        <w:t>(t+1), vamos a calcularlo como se muestra en la imagen, donde sumamos la velocidad actual de la partícula en esa dimensión v</w:t>
       </w:r>
       <w:r>
         <w:rPr>
@@ -6751,13 +5664,8 @@
         </w:rPr>
         <w:t>ij</w:t>
       </w:r>
-      <w:proofErr w:type="spellEnd"/>
-      <w:r>
-        <w:t xml:space="preserve">(t), y tenemos luego un término que corresponde a la experiencia personal de la partícula (todo el término con c1r1 y los corchetes), y un segundo término que corresponde a la experiencia del enjambre (la suma del c2r2 y el corchete). Se puede ver que en el primer término consideramos la mejor posición histórica </w:t>
-      </w:r>
-      <w:proofErr w:type="spellStart"/>
-      <w:r>
-        <w:t>y</w:t>
+      <w:r>
+        <w:t>(t), y tenemos luego un término que corresponde a la experiencia personal de la partícula (todo el término con c1r1 y los corchetes), y un segundo término que corresponde a la experiencia del enjambre (la suma del c2r2 y el corchete). Se puede ver que en el primer término consideramos la mejor posición histórica y</w:t>
       </w:r>
       <w:r>
         <w:rPr>
@@ -6766,13 +5674,8 @@
         </w:rPr>
         <w:t>ij</w:t>
       </w:r>
-      <w:proofErr w:type="spellEnd"/>
-      <w:r>
-        <w:t xml:space="preserve"> de la partícula “i”, y en el segundo término se considera la mejor posición histórica del enjambre ^</w:t>
-      </w:r>
-      <w:proofErr w:type="spellStart"/>
-      <w:r>
-        <w:t>y</w:t>
+      <w:r>
+        <w:t xml:space="preserve"> de la partícula “i”, y en el segundo término se considera la mejor posición histórica del enjambre ^y</w:t>
       </w:r>
       <w:r>
         <w:rPr>
@@ -6781,7 +5684,6 @@
         </w:rPr>
         <w:t>j</w:t>
       </w:r>
-      <w:proofErr w:type="spellEnd"/>
       <w:r>
         <w:t>, por lo</w:t>
       </w:r>
@@ -6985,15 +5887,7 @@
         <w:ind w:left="-567" w:right="-568"/>
       </w:pPr>
       <w:r>
-        <w:t xml:space="preserve">Ya vimos </w:t>
-      </w:r>
-      <w:proofErr w:type="spellStart"/>
-      <w:r>
-        <w:t>como</w:t>
-      </w:r>
-      <w:proofErr w:type="spellEnd"/>
-      <w:r>
-        <w:t xml:space="preserve"> actualizar la velocidad para el caso de la versión global del algoritmo. Para la </w:t>
+        <w:t xml:space="preserve">Ya vimos como actualizar la velocidad para el caso de la versión global del algoritmo. Para la </w:t>
       </w:r>
       <w:r>
         <w:rPr>
@@ -7014,11 +5908,7 @@
         <w:t xml:space="preserve">. Por eso ahora aparece el índice “i” en la mejor posición histórica social, </w:t>
       </w:r>
       <w:r>
-        <w:t>es decir, ^</w:t>
-      </w:r>
-      <w:proofErr w:type="spellStart"/>
-      <w:r>
-        <w:t>y</w:t>
+        <w:t>es decir, ^y</w:t>
       </w:r>
       <w:r>
         <w:rPr>
@@ -7027,7 +5917,6 @@
         </w:rPr>
         <w:t>ij</w:t>
       </w:r>
-      <w:proofErr w:type="spellEnd"/>
       <w:r>
         <w:t xml:space="preserve"> </w:t>
       </w:r>
@@ -7041,15 +5930,7 @@
         <w:ind w:left="-567" w:right="-568"/>
       </w:pPr>
       <w:r>
-        <w:t xml:space="preserve">Entonces podemos definir una vecindad para la partícula “Ni”, por ejemplo una vecindad lineal de tamaño “n”, entonces esa vecindad va a incluir las partículas desde i-n hasta </w:t>
-      </w:r>
-      <w:proofErr w:type="spellStart"/>
-      <w:r>
-        <w:t>i+n</w:t>
-      </w:r>
-      <w:proofErr w:type="spellEnd"/>
-      <w:r>
-        <w:t>, y entre esas partículas van a compartir la información social, es decir, la mejor posición histórica de la vecindad.</w:t>
+        <w:t>Entonces podemos definir una vecindad para la partícula “Ni”, por ejemplo una vecindad lineal de tamaño “n”, entonces esa vecindad va a incluir las partículas desde i-n hasta i+n, y entre esas partículas van a compartir la información social, es decir, la mejor posición histórica de la vecindad.</w:t>
       </w:r>
     </w:p>
     <w:p>
@@ -7248,15 +6129,7 @@
         <w:ind w:left="-567" w:right="-568"/>
       </w:pPr>
       <w:r>
-        <w:t xml:space="preserve">-Las velocidades iniciales se </w:t>
-      </w:r>
-      <w:proofErr w:type="spellStart"/>
-      <w:r>
-        <w:t>setean</w:t>
-      </w:r>
-      <w:proofErr w:type="spellEnd"/>
-      <w:r>
-        <w:t xml:space="preserve"> como nulas.</w:t>
+        <w:t>-Las velocidades iniciales se setean como nulas.</w:t>
       </w:r>
     </w:p>
     <w:p>
@@ -7675,15 +6548,7 @@
         <w:t>recorrido cerrado</w:t>
       </w:r>
       <w:r>
-        <w:t xml:space="preserve">. Por ejemplo, si hacemos el recorrido A – B – D – C – </w:t>
-      </w:r>
-      <w:proofErr w:type="gramStart"/>
-      <w:r>
-        <w:t>A</w:t>
-      </w:r>
-      <w:proofErr w:type="gramEnd"/>
-      <w:r>
-        <w:t>, sería equivalente al recorrido D – C – A – B – D.</w:t>
+        <w:t>. Por ejemplo, si hacemos el recorrido A – B – D – C – A, sería equivalente al recorrido D – C – A – B – D.</w:t>
       </w:r>
     </w:p>
     <w:p>
@@ -7974,7 +6839,6 @@
       <w:r>
         <w:t xml:space="preserve">que sería </w:t>
       </w:r>
-      <w:proofErr w:type="spellStart"/>
       <w:r>
         <w:rPr>
           <w:rFonts w:cstheme="minorHAnsi"/>
@@ -7982,11 +6846,7 @@
         <w:t>σ</w:t>
       </w:r>
       <w:r>
-        <w:t>ij</w:t>
-      </w:r>
-      <w:proofErr w:type="spellEnd"/>
-      <w:r>
-        <w:t xml:space="preserve">, </w:t>
+        <w:t xml:space="preserve">ij, </w:t>
       </w:r>
       <w:r>
         <w:t>por ejemplo, para movernos de A hacia B, y también está el valor “</w:t>
@@ -8041,21 +6901,7 @@
           <w:rFonts w:cstheme="minorHAnsi"/>
         </w:rPr>
         <w:lastRenderedPageBreak/>
-        <w:t xml:space="preserve">Se debe tener en cuenta que en la sumatoria interviene ese parámetro “N” que va a ser una lista de vecinos con </w:t>
-      </w:r>
-      <w:proofErr w:type="spellStart"/>
-      <w:r>
-        <w:rPr>
-          <w:rFonts w:cstheme="minorHAnsi"/>
-        </w:rPr>
-        <w:t>taboo</w:t>
-      </w:r>
-      <w:proofErr w:type="spellEnd"/>
-      <w:r>
-        <w:rPr>
-          <w:rFonts w:cstheme="minorHAnsi"/>
-        </w:rPr>
-        <w:t>. ¿Qué significa eso? Supongamos que del nodo B nos movemos al nodo A, ahora dado A debemos elegir a qué nodo nos vamos a mover, que será C, D o B, pero como venimos de B, esa lista N de posibles nodos para movernos lo que hace es quitar B de las posibilidades para movernos.</w:t>
+        <w:t>Se debe tener en cuenta que en la sumatoria interviene ese parámetro “N” que va a ser una lista de vecinos con taboo. ¿Qué significa eso? Supongamos que del nodo B nos movemos al nodo A, ahora dado A debemos elegir a qué nodo nos vamos a mover, que será C, D o B, pero como venimos de B, esa lista N de posibles nodos para movernos lo que hace es quitar B de las posibilidades para movernos.</w:t>
       </w:r>
     </w:p>
     <w:p>
@@ -8342,14 +7188,7 @@
         <w:rPr>
           <w:rFonts w:cstheme="minorHAnsi"/>
         </w:rPr>
-        <w:t>, la cantidad de feromonas τ se divide por la distancia que hay para moverse de la ciudad “i” a la “j” (</w:t>
-      </w:r>
-      <w:proofErr w:type="spellStart"/>
-      <w:r>
-        <w:rPr>
-          <w:rFonts w:cstheme="minorHAnsi"/>
-        </w:rPr>
-        <w:t>d</w:t>
+        <w:t>, la cantidad de feromonas τ se divide por la distancia que hay para moverse de la ciudad “i” a la “j” (d</w:t>
       </w:r>
       <w:r>
         <w:rPr>
@@ -8358,7 +7197,6 @@
         </w:rPr>
         <w:t>ij</w:t>
       </w:r>
-      <w:proofErr w:type="spellEnd"/>
       <w:r>
         <w:rPr>
           <w:rFonts w:cstheme="minorHAnsi"/>
@@ -8390,21 +7228,7 @@
         <w:rPr>
           <w:rFonts w:cstheme="minorHAnsi"/>
         </w:rPr>
-        <w:t xml:space="preserve">De esa forma vamos a calcular cuánta cantidad de feromona </w:t>
-      </w:r>
-      <w:proofErr w:type="spellStart"/>
-      <w:r>
-        <w:rPr>
-          <w:rFonts w:cstheme="minorHAnsi"/>
-        </w:rPr>
-        <w:t>Δσij</w:t>
-      </w:r>
-      <w:proofErr w:type="spellEnd"/>
-      <w:r>
-        <w:rPr>
-          <w:rFonts w:cstheme="minorHAnsi"/>
-        </w:rPr>
-        <w:t xml:space="preserve"> vamos a dejar en una transición.</w:t>
+        <w:t>De esa forma vamos a calcular cuánta cantidad de feromona Δσij vamos a dejar en una transición.</w:t>
       </w:r>
       <w:r>
         <w:rPr>
@@ -8434,21 +7258,7 @@
         <w:rPr>
           <w:rFonts w:cstheme="minorHAnsi"/>
         </w:rPr>
-        <w:t xml:space="preserve">-Teniendo en cuenta ese delta de feromonas, vamos a actualizar la matriz de feromonas recorriendo todas las transiciones que realizaron cada una de las hormigas y, de acuerdo al método de depósito de feromonas que elegimos, ir sumándole al valor de feromonas que tenemos en la matriz, el valor </w:t>
-      </w:r>
-      <w:proofErr w:type="spellStart"/>
-      <w:r>
-        <w:rPr>
-          <w:rFonts w:cstheme="minorHAnsi"/>
-        </w:rPr>
-        <w:t>Δσij</w:t>
-      </w:r>
-      <w:proofErr w:type="spellEnd"/>
-      <w:r>
-        <w:rPr>
-          <w:rFonts w:cstheme="minorHAnsi"/>
-        </w:rPr>
-        <w:t xml:space="preserve"> que calculamos antes de acuerdo al método.</w:t>
+        <w:t>-Teniendo en cuenta ese delta de feromonas, vamos a actualizar la matriz de feromonas recorriendo todas las transiciones que realizaron cada una de las hormigas y, de acuerdo al método de depósito de feromonas que elegimos, ir sumándole al valor de feromonas que tenemos en la matriz, el valor Δσij que calculamos antes de acuerdo al método.</w:t>
       </w:r>
     </w:p>
     <w:p>
@@ -8546,15 +7356,7 @@
         <w:t>dos aclaraciones</w:t>
       </w:r>
       <w:r>
-        <w:t xml:space="preserve">. La primera es que, como toda meta heurística hace falta elegir un número máximo de iteraciones, para evitar que el algoritmo se ejecute de forma indefinida. Además, vamos a elegir un criterio específico para este problema, y es que todas las hormigas sigan el mismo camino, y acá es importante tener en cuenta si todas las hormigas parten del mismo nodo inicial o no. Si elegimos que todas parten del mismo nodo inicial directamente podemos comparar las secuencias que obtuvimos con cada hormiga y deberían ser iguales. Mientras que, si no partimos con todas del mismo </w:t>
-      </w:r>
-      <w:proofErr w:type="spellStart"/>
-      <w:r>
-        <w:t>nodo</w:t>
-      </w:r>
-      <w:proofErr w:type="spellEnd"/>
-      <w:r>
-        <w:t xml:space="preserve">, se deben alinear las secuencias para determinar si efectivamente son las mismas soluciones. </w:t>
+        <w:t xml:space="preserve">. La primera es que, como toda meta heurística hace falta elegir un número máximo de iteraciones, para evitar que el algoritmo se ejecute de forma indefinida. Además, vamos a elegir un criterio específico para este problema, y es que todas las hormigas sigan el mismo camino, y acá es importante tener en cuenta si todas las hormigas parten del mismo nodo inicial o no. Si elegimos que todas parten del mismo nodo inicial directamente podemos comparar las secuencias que obtuvimos con cada hormiga y deberían ser iguales. Mientras que, si no partimos con todas del mismo nodo, se deben alinear las secuencias para determinar si efectivamente son las mismas soluciones. </w:t>
       </w:r>
     </w:p>
     <w:p>

</xml_diff>